<commit_message>
changes to school networks with html output
</commit_message>
<xml_diff>
--- a/word/open-ed.docx
+++ b/word/open-ed.docx
@@ -39,10 +39,7 @@
         <w:t xml:space="preserve"> </w:t>
       </w:r>
       <w:r>
-        <w:t xml:space="preserve">X</w:t>
-      </w:r>
-      <w:r>
-        <w:t xml:space="preserve">.</w:t>
+        <w:t xml:space="preserve">X.</w:t>
       </w:r>
       <w:r>
         <w:t xml:space="preserve"> </w:t>
@@ -191,15 +188,16 @@
     </w:p>
     <w:p>
       <w:pPr>
+        <w:pStyle w:val="Compact"/>
         <w:numPr>
           <w:numId w:val="2"/>
           <w:ilvl w:val="0"/>
         </w:numPr>
       </w:pPr>
-      <w:hyperlink r:id="link0">
-        <w:r>
-          <w:rPr>
-            <w:rStyle w:val="Hyperlink"/>
+      <w:hyperlink r:id="rId21">
+        <w:r>
+          <w:rPr>
+            <w:rStyle w:val="Link"/>
           </w:rPr>
           <w:t xml:space="preserve">Matthew X. Curinga</w:t>
         </w:r>
@@ -210,11 +208,10 @@
       <w:r>
         <w:t xml:space="preserve"> </w:t>
       </w:r>
-      <w:hyperlink r:id="link1">
-        <w:r>
-          <w:rPr>
-            <w:rStyle w:val="VerbatimChar"/>
-            <w:rStyle w:val="Hyperlink"/>
+      <w:hyperlink r:id="rId22">
+        <w:r>
+          <w:rPr>
+            <w:rStyle w:val="Link"/>
           </w:rPr>
           <w:t xml:space="preserve">mcuringa@adelphi.edu</w:t>
         </w:r>
@@ -230,6 +227,7 @@
     </w:p>
     <w:p>
       <w:pPr>
+        <w:pStyle w:val="Compact"/>
         <w:numPr>
           <w:numId w:val="3"/>
           <w:ilvl w:val="0"/>
@@ -256,10 +254,10 @@
       <w:r>
         <w:t xml:space="preserve">Garden City (</w:t>
       </w:r>
-      <w:hyperlink r:id="link2">
-        <w:r>
-          <w:rPr>
-            <w:rStyle w:val="Hyperlink"/>
+      <w:hyperlink r:id="rId23">
+        <w:r>
+          <w:rPr>
+            <w:rStyle w:val="Link"/>
           </w:rPr>
           <w:t xml:space="preserve">Post Annex, Room 1</w:t>
         </w:r>
@@ -268,7 +266,7 @@
         <w:t xml:space="preserve">) : Wed, 2:30-4:30PM</w:t>
       </w:r>
     </w:p>
-    <w:bookmarkStart w:id="readings" w:name="readings"/>
+    <w:bookmarkStart w:id="24" w:name="readings"/>
     <w:p>
       <w:pPr>
         <w:pStyle w:val="Heading1"/>
@@ -277,8 +275,8 @@
         <w:t xml:space="preserve">Readings</w:t>
       </w:r>
     </w:p>
-    <w:bookmarkEnd w:id="readings"/>
-    <w:bookmarkStart w:id="bibliography-readings" w:name="bibliography-readings"/>
+    <w:bookmarkEnd w:id="24"/>
+    <w:bookmarkStart w:id="25" w:name="bibliography-readings"/>
     <w:p>
       <w:pPr>
         <w:pStyle w:val="Heading2"/>
@@ -287,7 +285,7 @@
         <w:t xml:space="preserve">Bibliography &amp; readings</w:t>
       </w:r>
     </w:p>
-    <w:bookmarkEnd w:id="bibliography-readings"/>
+    <w:bookmarkEnd w:id="25"/>
     <w:p>
       <w:r>
         <w:t xml:space="preserve">Barabási, A. L. (2003).</w:t>
@@ -312,34 +310,34 @@
       <w:r>
         <w:t xml:space="preserve"> </w:t>
       </w:r>
-      <w:hyperlink r:id="link3">
-        <w:r>
-          <w:rPr>
-            <w:rStyle w:val="Hyperlink"/>
+      <w:hyperlink r:id="rId26">
+        <w:r>
+          <w:rPr>
+            <w:rStyle w:val="Link"/>
           </w:rPr>
           <w:t xml:space="preserve">Coase’s Penguin, or, Linux and</w:t>
         </w:r>
         <w:r>
           <w:rPr>
-            <w:rStyle w:val="Hyperlink"/>
+            <w:rStyle w:val="Link"/>
           </w:rPr>
           <w:t xml:space="preserve"> </w:t>
         </w:r>
         <w:r>
           <w:rPr>
-            <w:rStyle w:val="Hyperlink"/>
+            <w:rStyle w:val="Link"/>
           </w:rPr>
           <w:t xml:space="preserve">“</w:t>
         </w:r>
         <w:r>
           <w:rPr>
-            <w:rStyle w:val="Hyperlink"/>
+            <w:rStyle w:val="Link"/>
           </w:rPr>
           <w:t xml:space="preserve">The Nature of the Firm</w:t>
         </w:r>
         <w:r>
           <w:rPr>
-            <w:rStyle w:val="Hyperlink"/>
+            <w:rStyle w:val="Link"/>
           </w:rPr>
           <w:t xml:space="preserve">”</w:t>
         </w:r>
@@ -374,10 +372,10 @@
       <w:r>
         <w:t xml:space="preserve"> </w:t>
       </w:r>
-      <w:hyperlink r:id="link4">
-        <w:r>
-          <w:rPr>
-            <w:rStyle w:val="Hyperlink"/>
+      <w:hyperlink r:id="rId27">
+        <w:r>
+          <w:rPr>
+            <w:rStyle w:val="Link"/>
           </w:rPr>
           <w:t xml:space="preserve">download from moodle</w:t>
         </w:r>
@@ -390,11 +388,11 @@
       <w:r>
         <w:t xml:space="preserve"> </w:t>
       </w:r>
-      <w:hyperlink r:id="link5">
+      <w:hyperlink r:id="rId28">
         <w:r>
           <w:rPr>
             <w:i/>
-            <w:rStyle w:val="Hyperlink"/>
+            <w:rStyle w:val="Link"/>
           </w:rPr>
           <w:t xml:space="preserve">The Wealth of Networks: How Social Production Transforms Markets and Freedom</w:t>
         </w:r>
@@ -410,10 +408,10 @@
       <w:r>
         <w:t xml:space="preserve"> </w:t>
       </w:r>
-      <w:hyperlink r:id="link6">
-        <w:r>
-          <w:rPr>
-            <w:rStyle w:val="Hyperlink"/>
+      <w:hyperlink r:id="rId29">
+        <w:r>
+          <w:rPr>
+            <w:rStyle w:val="Link"/>
           </w:rPr>
           <w:t xml:space="preserve">Introduction</w:t>
         </w:r>
@@ -426,10 +424,10 @@
       <w:r>
         <w:t xml:space="preserve"> </w:t>
       </w:r>
-      <w:hyperlink r:id="link7">
-        <w:r>
-          <w:rPr>
-            <w:rStyle w:val="Hyperlink"/>
+      <w:hyperlink r:id="rId30">
+        <w:r>
+          <w:rPr>
+            <w:rStyle w:val="Link"/>
           </w:rPr>
           <w:t xml:space="preserve">Minds on Fire: Open Education, the Long Tail, and Learning 2.0</w:t>
         </w:r>
@@ -486,10 +484,10 @@
       <w:r>
         <w:t xml:space="preserve"> </w:t>
       </w:r>
-      <w:hyperlink r:id="link8">
-        <w:r>
-          <w:rPr>
-            <w:rStyle w:val="Hyperlink"/>
+      <w:hyperlink r:id="rId31">
+        <w:r>
+          <w:rPr>
+            <w:rStyle w:val="Link"/>
           </w:rPr>
           <w:t xml:space="preserve">What is a MOOC?</w:t>
         </w:r>
@@ -508,10 +506,10 @@
       <w:r>
         <w:t xml:space="preserve"> </w:t>
       </w:r>
-      <w:hyperlink r:id="link9">
-        <w:r>
-          <w:rPr>
-            <w:rStyle w:val="Hyperlink"/>
+      <w:hyperlink r:id="rId32">
+        <w:r>
+          <w:rPr>
+            <w:rStyle w:val="Link"/>
           </w:rPr>
           <w:t xml:space="preserve">Peer instruction: Ten years of experience and results</w:t>
         </w:r>
@@ -539,11 +537,11 @@
       <w:r>
         <w:t xml:space="preserve"> </w:t>
       </w:r>
-      <w:hyperlink r:id="link10">
+      <w:hyperlink r:id="rId33">
         <w:r>
           <w:rPr>
             <w:i/>
-            <w:rStyle w:val="Hyperlink"/>
+            <w:rStyle w:val="Link"/>
           </w:rPr>
           <w:t xml:space="preserve">Democracy and Education</w:t>
         </w:r>
@@ -559,11 +557,11 @@
       <w:r>
         <w:t xml:space="preserve"> </w:t>
       </w:r>
-      <w:hyperlink r:id="link11">
+      <w:hyperlink r:id="rId34">
         <w:r>
           <w:rPr>
             <w:i/>
-            <w:rStyle w:val="Hyperlink"/>
+            <w:rStyle w:val="Link"/>
           </w:rPr>
           <w:t xml:space="preserve">Toward a global autonomous university</w:t>
         </w:r>
@@ -579,10 +577,10 @@
       <w:r>
         <w:t xml:space="preserve"> </w:t>
       </w:r>
-      <w:hyperlink r:id="link12">
-        <w:r>
-          <w:rPr>
-            <w:rStyle w:val="Hyperlink"/>
+      <w:hyperlink r:id="rId35">
+        <w:r>
+          <w:rPr>
+            <w:rStyle w:val="Link"/>
           </w:rPr>
           <w:t xml:space="preserve">Feminism and the Politics of the Commons</w:t>
         </w:r>
@@ -622,10 +620,10 @@
       <w:r>
         <w:t xml:space="preserve"> </w:t>
       </w:r>
-      <w:hyperlink r:id="link13">
-        <w:r>
-          <w:rPr>
-            <w:rStyle w:val="Hyperlink"/>
+      <w:hyperlink r:id="rId36">
+        <w:r>
+          <w:rPr>
+            <w:rStyle w:val="Link"/>
           </w:rPr>
           <w:t xml:space="preserve">The tragedy of the commons</w:t>
         </w:r>
@@ -682,11 +680,11 @@
       <w:r>
         <w:t xml:space="preserve"> </w:t>
       </w:r>
-      <w:hyperlink r:id="link14">
+      <w:hyperlink r:id="rId37">
         <w:r>
           <w:rPr>
             <w:i/>
-            <w:rStyle w:val="Hyperlink"/>
+            <w:rStyle w:val="Link"/>
           </w:rPr>
           <w:t xml:space="preserve">Opening Up Education: The Collective Advancement of Education through Open Technology, Open Content, and Open Knowledge</w:t>
         </w:r>
@@ -702,10 +700,10 @@
       <w:r>
         <w:t xml:space="preserve"> </w:t>
       </w:r>
-      <w:hyperlink r:id="link15">
-        <w:r>
-          <w:rPr>
-            <w:rStyle w:val="Hyperlink"/>
+      <w:hyperlink r:id="rId38">
+        <w:r>
+          <w:rPr>
+            <w:rStyle w:val="Link"/>
           </w:rPr>
           <w:t xml:space="preserve">Why We Must Abolish Schooling</w:t>
         </w:r>
@@ -733,11 +731,11 @@
       <w:r>
         <w:t xml:space="preserve"> </w:t>
       </w:r>
-      <w:hyperlink r:id="link16">
+      <w:hyperlink r:id="rId39">
         <w:r>
           <w:rPr>
             <w:i/>
-            <w:rStyle w:val="Hyperlink"/>
+            <w:rStyle w:val="Link"/>
           </w:rPr>
           <w:t xml:space="preserve">Deschooling Society</w:t>
         </w:r>
@@ -753,11 +751,11 @@
       <w:r>
         <w:t xml:space="preserve"> </w:t>
       </w:r>
-      <w:hyperlink r:id="link17">
+      <w:hyperlink r:id="rId40">
         <w:r>
           <w:rPr>
             <w:i/>
-            <w:rStyle w:val="Hyperlink"/>
+            <w:rStyle w:val="Link"/>
           </w:rPr>
           <w:t xml:space="preserve">Two Bits: The Cultural Significance of Free Software</w:t>
         </w:r>
@@ -773,10 +771,10 @@
       <w:r>
         <w:t xml:space="preserve"> </w:t>
       </w:r>
-      <w:hyperlink r:id="link18">
-        <w:r>
-          <w:rPr>
-            <w:rStyle w:val="Hyperlink"/>
+      <w:hyperlink r:id="rId41">
+        <w:r>
+          <w:rPr>
+            <w:rStyle w:val="Link"/>
           </w:rPr>
           <w:t xml:space="preserve">Edupunks’ Guide to a DIY Education!</w:t>
         </w:r>
@@ -795,11 +793,11 @@
       <w:r>
         <w:t xml:space="preserve"> </w:t>
       </w:r>
-      <w:hyperlink r:id="link19">
+      <w:hyperlink r:id="rId42">
         <w:r>
           <w:rPr>
             <w:i/>
-            <w:rStyle w:val="Hyperlink"/>
+            <w:rStyle w:val="Link"/>
           </w:rPr>
           <w:t xml:space="preserve">Free Culture: How Big Media Uses Technology and the Law to Lock Down Culture and Control Creativity</w:t>
         </w:r>
@@ -815,11 +813,11 @@
       <w:r>
         <w:t xml:space="preserve"> </w:t>
       </w:r>
-      <w:hyperlink r:id="link20">
+      <w:hyperlink r:id="rId43">
         <w:r>
           <w:rPr>
             <w:i/>
-            <w:rStyle w:val="Hyperlink"/>
+            <w:rStyle w:val="Link"/>
           </w:rPr>
           <w:t xml:space="preserve">The social media reader</w:t>
         </w:r>
@@ -835,22 +833,22 @@
       <w:r>
         <w:t xml:space="preserve"> </w:t>
       </w:r>
-      <w:hyperlink r:id="link21">
-        <w:r>
-          <w:rPr>
-            <w:rStyle w:val="Hyperlink"/>
+      <w:hyperlink r:id="rId44">
+        <w:r>
+          <w:rPr>
+            <w:rStyle w:val="Link"/>
           </w:rPr>
           <w:t xml:space="preserve">“</w:t>
         </w:r>
         <w:r>
           <w:rPr>
-            <w:rStyle w:val="Hyperlink"/>
+            <w:rStyle w:val="Link"/>
           </w:rPr>
           <w:t xml:space="preserve">The dotCommunist Manifesto</w:t>
         </w:r>
         <w:r>
           <w:rPr>
-            <w:rStyle w:val="Hyperlink"/>
+            <w:rStyle w:val="Link"/>
           </w:rPr>
           <w:t xml:space="preserve">”</w:t>
         </w:r>
@@ -866,10 +864,10 @@
       <w:r>
         <w:t xml:space="preserve"> </w:t>
       </w:r>
-      <w:hyperlink r:id="link22">
-        <w:r>
-          <w:rPr>
-            <w:rStyle w:val="Hyperlink"/>
+      <w:hyperlink r:id="rId45">
+        <w:r>
+          <w:rPr>
+            <w:rStyle w:val="Link"/>
           </w:rPr>
           <w:t xml:space="preserve">The Meme Hustler: Tim O’Reilly’s crazy talk</w:t>
         </w:r>
@@ -897,10 +895,10 @@
       <w:r>
         <w:t xml:space="preserve"> </w:t>
       </w:r>
-      <w:hyperlink r:id="link23">
-        <w:r>
-          <w:rPr>
-            <w:rStyle w:val="Hyperlink"/>
+      <w:hyperlink r:id="rId46">
+        <w:r>
+          <w:rPr>
+            <w:rStyle w:val="Link"/>
           </w:rPr>
           <w:t xml:space="preserve">The 100,000-student classroom</w:t>
         </w:r>
@@ -919,10 +917,10 @@
       <w:r>
         <w:t xml:space="preserve"> </w:t>
       </w:r>
-      <w:hyperlink r:id="link24">
-        <w:r>
-          <w:rPr>
-            <w:rStyle w:val="Hyperlink"/>
+      <w:hyperlink r:id="rId47">
+        <w:r>
+          <w:rPr>
+            <w:rStyle w:val="Link"/>
           </w:rPr>
           <w:t xml:space="preserve">Coping with tragedies of the commons</w:t>
         </w:r>
@@ -993,10 +991,10 @@
       <w:r>
         <w:t xml:space="preserve"> </w:t>
       </w:r>
-      <w:hyperlink r:id="link25">
-        <w:r>
-          <w:rPr>
-            <w:rStyle w:val="Hyperlink"/>
+      <w:hyperlink r:id="rId48">
+        <w:r>
+          <w:rPr>
+            <w:rStyle w:val="Link"/>
           </w:rPr>
           <w:t xml:space="preserve">The cathedral and the bazaar</w:t>
         </w:r>
@@ -1036,10 +1034,10 @@
       <w:r>
         <w:t xml:space="preserve"> </w:t>
       </w:r>
-      <w:hyperlink r:id="link26">
-        <w:r>
-          <w:rPr>
-            <w:rStyle w:val="Hyperlink"/>
+      <w:hyperlink r:id="rId49">
+        <w:r>
+          <w:rPr>
+            <w:rStyle w:val="Link"/>
           </w:rPr>
           <w:t xml:space="preserve">Shut Up And Show Them The Code</w:t>
         </w:r>
@@ -1084,10 +1082,10 @@
       <w:r>
         <w:t xml:space="preserve"> </w:t>
       </w:r>
-      <w:hyperlink r:id="link27">
-        <w:r>
-          <w:rPr>
-            <w:rStyle w:val="Hyperlink"/>
+      <w:hyperlink r:id="rId50">
+        <w:r>
+          <w:rPr>
+            <w:rStyle w:val="Link"/>
           </w:rPr>
           <w:t xml:space="preserve">Connectivism: A learning theory for the digital age</w:t>
         </w:r>
@@ -1118,10 +1116,10 @@
       <w:r>
         <w:t xml:space="preserve">“</w:t>
       </w:r>
-      <w:hyperlink r:id="link28">
-        <w:r>
-          <w:rPr>
-            <w:rStyle w:val="Hyperlink"/>
+      <w:hyperlink r:id="rId51">
+        <w:r>
+          <w:rPr>
+            <w:rStyle w:val="Link"/>
           </w:rPr>
           <w:t xml:space="preserve">Why Software Should Be Free</w:t>
         </w:r>
@@ -1140,10 +1138,10 @@
       <w:r>
         <w:t xml:space="preserve"> </w:t>
       </w:r>
-      <w:hyperlink r:id="link29">
-        <w:r>
-          <w:rPr>
-            <w:rStyle w:val="Hyperlink"/>
+      <w:hyperlink r:id="rId52">
+        <w:r>
+          <w:rPr>
+            <w:rStyle w:val="Link"/>
           </w:rPr>
           <w:t xml:space="preserve">Alone Together</w:t>
         </w:r>
@@ -1182,10 +1180,10 @@
       <w:r>
         <w:t xml:space="preserve">“</w:t>
       </w:r>
-      <w:hyperlink r:id="link30">
-        <w:r>
-          <w:rPr>
-            <w:rStyle w:val="Hyperlink"/>
+      <w:hyperlink r:id="rId53">
+        <w:r>
+          <w:rPr>
+            <w:rStyle w:val="Link"/>
           </w:rPr>
           <w:t xml:space="preserve">The Cape Town Open Education Declaration</w:t>
         </w:r>
@@ -1221,31 +1219,28 @@
       <w:r>
         <w:t xml:space="preserve"> </w:t>
       </w:r>
-      <w:hyperlink r:id="link31">
-        <w:r>
-          <w:rPr>
-            <w:rStyle w:val="Hyperlink"/>
+      <w:hyperlink r:id="rId54">
+        <w:r>
+          <w:rPr>
+            <w:rStyle w:val="Link"/>
           </w:rPr>
           <w:t xml:space="preserve">The Extended Argument for Openness in Education: Introduction to Openness in Education.</w:t>
         </w:r>
       </w:hyperlink>
       <w:r>
-        <w:t xml:space="preserve">. [in Course]</w:t>
-      </w:r>
-      <w:r>
-        <w:t xml:space="preserve"> </w:t>
-      </w:r>
-      <w:hyperlink r:id="link32">
-        <w:r>
-          <w:rPr>
-            <w:i/>
-            <w:rStyle w:val="Hyperlink"/>
-          </w:rPr>
-          <w:t xml:space="preserve">Introduction to Openness in Education</w:t>
-        </w:r>
-      </w:hyperlink>
-    </w:p>
-    <w:bookmarkStart w:id="class-sessions" w:name="class-sessions"/>
+        <w:t xml:space="preserve">. [in Course] [</w:t>
+      </w:r>
+      <w:r>
+        <w:rPr>
+          <w:i/>
+        </w:rPr>
+        <w:t xml:space="preserve">Introduction to Openness in Education</w:t>
+      </w:r>
+      <w:r>
+        <w:t xml:space="preserve">](https://learn.canvas.net/courses/4)</w:t>
+      </w:r>
+    </w:p>
+    <w:bookmarkStart w:id="55" w:name="class-sessions"/>
     <w:p>
       <w:pPr>
         <w:pStyle w:val="Heading1"/>
@@ -1254,7 +1249,7 @@
         <w:t xml:space="preserve">Class sessions</w:t>
       </w:r>
     </w:p>
-    <w:bookmarkEnd w:id="class-sessions"/>
+    <w:bookmarkEnd w:id="55"/>
     <w:tbl>
       <w:tblPr>
         <w:tblStyle w:val="TableNormal"/>
@@ -1270,6 +1265,7 @@
           </w:tcPr>
           <w:p>
             <w:pPr>
+              <w:pStyle w:val="Compact"/>
               <w:jc w:val="left"/>
             </w:pPr>
             <w:r>
@@ -1286,6 +1282,7 @@
           </w:tcPr>
           <w:p>
             <w:pPr>
+              <w:pStyle w:val="Compact"/>
               <w:jc w:val="left"/>
             </w:pPr>
             <w:r>
@@ -1302,6 +1299,7 @@
           </w:tcPr>
           <w:p>
             <w:pPr>
+              <w:pStyle w:val="Compact"/>
               <w:jc w:val="left"/>
             </w:pPr>
             <w:r>
@@ -1318,6 +1316,7 @@
           </w:tcPr>
           <w:p>
             <w:pPr>
+              <w:pStyle w:val="Compact"/>
               <w:jc w:val="left"/>
             </w:pPr>
             <w:r>
@@ -1334,6 +1333,7 @@
           </w:tcPr>
           <w:p>
             <w:pPr>
+              <w:pStyle w:val="Compact"/>
               <w:jc w:val="left"/>
             </w:pPr>
             <w:r>
@@ -1346,6 +1346,7 @@
         <w:tc>
           <w:p>
             <w:pPr>
+              <w:pStyle w:val="Compact"/>
               <w:jc w:val="left"/>
             </w:pPr>
             <w:r>
@@ -1356,6 +1357,7 @@
         <w:tc>
           <w:p>
             <w:pPr>
+              <w:pStyle w:val="Compact"/>
               <w:jc w:val="left"/>
             </w:pPr>
             <w:r>
@@ -1366,6 +1368,7 @@
         <w:tc>
           <w:p>
             <w:pPr>
+              <w:pStyle w:val="Compact"/>
               <w:jc w:val="left"/>
             </w:pPr>
             <w:r>
@@ -1376,6 +1379,7 @@
         <w:tc>
           <w:p>
             <w:pPr>
+              <w:pStyle w:val="Compact"/>
               <w:jc w:val="left"/>
             </w:pPr>
             <w:r>
@@ -1391,6 +1395,7 @@
         <w:tc>
           <w:p>
             <w:pPr>
+              <w:pStyle w:val="Compact"/>
               <w:jc w:val="left"/>
             </w:pPr>
             <w:r>
@@ -1401,6 +1406,7 @@
         <w:tc>
           <w:p>
             <w:pPr>
+              <w:pStyle w:val="Compact"/>
               <w:jc w:val="left"/>
             </w:pPr>
             <w:r>
@@ -1411,6 +1417,7 @@
         <w:tc>
           <w:p>
             <w:pPr>
+              <w:pStyle w:val="Compact"/>
               <w:jc w:val="left"/>
             </w:pPr>
             <w:r>
@@ -1421,6 +1428,7 @@
         <w:tc>
           <w:p>
             <w:pPr>
+              <w:pStyle w:val="Compact"/>
               <w:jc w:val="left"/>
             </w:pPr>
             <w:r>
@@ -1436,6 +1444,7 @@
         <w:tc>
           <w:p>
             <w:pPr>
+              <w:pStyle w:val="Compact"/>
               <w:jc w:val="left"/>
             </w:pPr>
             <w:r>
@@ -1446,6 +1455,7 @@
         <w:tc>
           <w:p>
             <w:pPr>
+              <w:pStyle w:val="Compact"/>
               <w:jc w:val="left"/>
             </w:pPr>
             <w:r>
@@ -1456,6 +1466,7 @@
         <w:tc>
           <w:p>
             <w:pPr>
+              <w:pStyle w:val="Compact"/>
               <w:jc w:val="left"/>
             </w:pPr>
             <w:r>
@@ -1466,6 +1477,7 @@
         <w:tc>
           <w:p>
             <w:pPr>
+              <w:pStyle w:val="Compact"/>
               <w:jc w:val="left"/>
             </w:pPr>
             <w:r>
@@ -1481,6 +1493,7 @@
         <w:tc>
           <w:p>
             <w:pPr>
+              <w:pStyle w:val="Compact"/>
               <w:jc w:val="left"/>
             </w:pPr>
             <w:r>
@@ -1491,6 +1504,7 @@
         <w:tc>
           <w:p>
             <w:pPr>
+              <w:pStyle w:val="Compact"/>
               <w:jc w:val="left"/>
             </w:pPr>
             <w:r>
@@ -1501,6 +1515,7 @@
         <w:tc>
           <w:p>
             <w:pPr>
+              <w:pStyle w:val="Compact"/>
               <w:jc w:val="left"/>
             </w:pPr>
             <w:r>
@@ -1511,6 +1526,7 @@
         <w:tc>
           <w:p>
             <w:pPr>
+              <w:pStyle w:val="Compact"/>
               <w:jc w:val="left"/>
             </w:pPr>
             <w:r>
@@ -1521,6 +1537,7 @@
         <w:tc>
           <w:p>
             <w:pPr>
+              <w:pStyle w:val="Compact"/>
               <w:jc w:val="left"/>
             </w:pPr>
             <w:r>
@@ -1533,6 +1550,7 @@
         <w:tc>
           <w:p>
             <w:pPr>
+              <w:pStyle w:val="Compact"/>
               <w:jc w:val="left"/>
             </w:pPr>
             <w:r>
@@ -1543,6 +1561,7 @@
         <w:tc>
           <w:p>
             <w:pPr>
+              <w:pStyle w:val="Compact"/>
               <w:jc w:val="left"/>
             </w:pPr>
             <w:r>
@@ -1553,6 +1572,7 @@
         <w:tc>
           <w:p>
             <w:pPr>
+              <w:pStyle w:val="Compact"/>
               <w:jc w:val="left"/>
             </w:pPr>
             <w:r>
@@ -1563,6 +1583,7 @@
         <w:tc>
           <w:p>
             <w:pPr>
+              <w:pStyle w:val="Compact"/>
               <w:jc w:val="left"/>
             </w:pPr>
             <w:r>
@@ -1578,6 +1599,7 @@
         <w:tc>
           <w:p>
             <w:pPr>
+              <w:pStyle w:val="Compact"/>
               <w:jc w:val="left"/>
             </w:pPr>
             <w:r>
@@ -1588,6 +1610,7 @@
         <w:tc>
           <w:p>
             <w:pPr>
+              <w:pStyle w:val="Compact"/>
               <w:jc w:val="left"/>
             </w:pPr>
             <w:r>
@@ -1598,6 +1621,7 @@
         <w:tc>
           <w:p>
             <w:pPr>
+              <w:pStyle w:val="Compact"/>
               <w:jc w:val="left"/>
             </w:pPr>
             <w:r>
@@ -1608,6 +1632,7 @@
         <w:tc>
           <w:p>
             <w:pPr>
+              <w:pStyle w:val="Compact"/>
               <w:jc w:val="left"/>
             </w:pPr>
             <w:r>
@@ -1623,6 +1648,7 @@
         <w:tc>
           <w:p>
             <w:pPr>
+              <w:pStyle w:val="Compact"/>
               <w:jc w:val="left"/>
             </w:pPr>
             <w:r>
@@ -1633,6 +1659,7 @@
         <w:tc>
           <w:p>
             <w:pPr>
+              <w:pStyle w:val="Compact"/>
               <w:jc w:val="left"/>
             </w:pPr>
             <w:r>
@@ -1643,6 +1670,7 @@
         <w:tc>
           <w:p>
             <w:pPr>
+              <w:pStyle w:val="Compact"/>
               <w:jc w:val="left"/>
             </w:pPr>
             <w:r>
@@ -1653,6 +1681,7 @@
         <w:tc>
           <w:p>
             <w:pPr>
+              <w:pStyle w:val="Compact"/>
               <w:jc w:val="left"/>
             </w:pPr>
             <w:r>
@@ -1668,6 +1697,7 @@
         <w:tc>
           <w:p>
             <w:pPr>
+              <w:pStyle w:val="Compact"/>
               <w:jc w:val="left"/>
             </w:pPr>
             <w:r>
@@ -1678,6 +1708,7 @@
         <w:tc>
           <w:p>
             <w:pPr>
+              <w:pStyle w:val="Compact"/>
               <w:jc w:val="left"/>
             </w:pPr>
             <w:r>
@@ -1688,6 +1719,7 @@
         <w:tc>
           <w:p>
             <w:pPr>
+              <w:pStyle w:val="Compact"/>
               <w:jc w:val="left"/>
             </w:pPr>
             <w:r>
@@ -1698,6 +1730,7 @@
         <w:tc>
           <w:p>
             <w:pPr>
+              <w:pStyle w:val="Compact"/>
               <w:jc w:val="left"/>
             </w:pPr>
             <w:r>
@@ -1713,6 +1746,7 @@
         <w:tc>
           <w:p>
             <w:pPr>
+              <w:pStyle w:val="Compact"/>
               <w:jc w:val="left"/>
             </w:pPr>
             <w:r>
@@ -1723,6 +1757,7 @@
         <w:tc>
           <w:p>
             <w:pPr>
+              <w:pStyle w:val="Compact"/>
               <w:jc w:val="left"/>
             </w:pPr>
             <w:r>
@@ -1733,6 +1768,7 @@
         <w:tc>
           <w:p>
             <w:pPr>
+              <w:pStyle w:val="Compact"/>
               <w:jc w:val="left"/>
             </w:pPr>
             <w:r>
@@ -1743,6 +1779,7 @@
         <w:tc>
           <w:p>
             <w:pPr>
+              <w:pStyle w:val="Compact"/>
               <w:jc w:val="left"/>
             </w:pPr>
             <w:r>
@@ -1753,6 +1790,7 @@
         <w:tc>
           <w:p>
             <w:pPr>
+              <w:pStyle w:val="Compact"/>
               <w:jc w:val="left"/>
             </w:pPr>
             <w:r>
@@ -1765,6 +1803,7 @@
         <w:tc>
           <w:p>
             <w:pPr>
+              <w:pStyle w:val="Compact"/>
               <w:jc w:val="left"/>
             </w:pPr>
             <w:r>
@@ -1775,6 +1814,7 @@
         <w:tc>
           <w:p>
             <w:pPr>
+              <w:pStyle w:val="Compact"/>
               <w:jc w:val="left"/>
             </w:pPr>
             <w:r>
@@ -1785,6 +1825,7 @@
         <w:tc>
           <w:p>
             <w:pPr>
+              <w:pStyle w:val="Compact"/>
               <w:jc w:val="left"/>
             </w:pPr>
             <w:r>
@@ -1795,6 +1836,7 @@
         <w:tc>
           <w:p>
             <w:pPr>
+              <w:pStyle w:val="Compact"/>
               <w:jc w:val="left"/>
             </w:pPr>
             <w:r>
@@ -1810,6 +1852,7 @@
         <w:tc>
           <w:p>
             <w:pPr>
+              <w:pStyle w:val="Compact"/>
               <w:jc w:val="left"/>
             </w:pPr>
             <w:r>
@@ -1820,6 +1863,7 @@
         <w:tc>
           <w:p>
             <w:pPr>
+              <w:pStyle w:val="Compact"/>
               <w:jc w:val="left"/>
             </w:pPr>
             <w:r>
@@ -1830,6 +1874,7 @@
         <w:tc>
           <w:p>
             <w:pPr>
+              <w:pStyle w:val="Compact"/>
               <w:jc w:val="left"/>
             </w:pPr>
             <w:r>
@@ -1840,6 +1885,7 @@
         <w:tc>
           <w:p>
             <w:pPr>
+              <w:pStyle w:val="Compact"/>
               <w:jc w:val="left"/>
             </w:pPr>
             <w:r>
@@ -1855,6 +1901,7 @@
         <w:tc>
           <w:p>
             <w:pPr>
+              <w:pStyle w:val="Compact"/>
               <w:jc w:val="left"/>
             </w:pPr>
             <w:r>
@@ -1865,6 +1912,7 @@
         <w:tc>
           <w:p>
             <w:pPr>
+              <w:pStyle w:val="Compact"/>
               <w:jc w:val="left"/>
             </w:pPr>
             <w:r>
@@ -1875,6 +1923,7 @@
         <w:tc>
           <w:p>
             <w:pPr>
+              <w:pStyle w:val="Compact"/>
               <w:jc w:val="left"/>
             </w:pPr>
             <w:r>
@@ -1885,6 +1934,7 @@
         <w:tc>
           <w:p>
             <w:pPr>
+              <w:pStyle w:val="Compact"/>
               <w:jc w:val="left"/>
             </w:pPr>
             <w:r>
@@ -1900,6 +1950,7 @@
         <w:tc>
           <w:p>
             <w:pPr>
+              <w:pStyle w:val="Compact"/>
               <w:jc w:val="left"/>
             </w:pPr>
             <w:r>
@@ -1910,6 +1961,7 @@
         <w:tc>
           <w:p>
             <w:pPr>
+              <w:pStyle w:val="Compact"/>
               <w:jc w:val="left"/>
             </w:pPr>
             <w:r>
@@ -1920,6 +1972,7 @@
         <w:tc>
           <w:p>
             <w:pPr>
+              <w:pStyle w:val="Compact"/>
               <w:jc w:val="left"/>
             </w:pPr>
             <w:r>
@@ -1930,6 +1983,7 @@
         <w:tc>
           <w:p>
             <w:pPr>
+              <w:pStyle w:val="Compact"/>
               <w:jc w:val="left"/>
             </w:pPr>
             <w:r>
@@ -1940,6 +1994,7 @@
         <w:tc>
           <w:p>
             <w:pPr>
+              <w:pStyle w:val="Compact"/>
               <w:jc w:val="left"/>
             </w:pPr>
             <w:r>
@@ -1952,6 +2007,7 @@
         <w:tc>
           <w:p>
             <w:pPr>
+              <w:pStyle w:val="Compact"/>
               <w:jc w:val="left"/>
             </w:pPr>
             <w:r>
@@ -1962,6 +2018,7 @@
         <w:tc>
           <w:p>
             <w:pPr>
+              <w:pStyle w:val="Compact"/>
               <w:jc w:val="left"/>
             </w:pPr>
             <w:r>
@@ -1972,6 +2029,7 @@
         <w:tc>
           <w:p>
             <w:pPr>
+              <w:pStyle w:val="Compact"/>
               <w:jc w:val="left"/>
             </w:pPr>
             <w:r>
@@ -1982,6 +2040,7 @@
         <w:tc>
           <w:p>
             <w:pPr>
+              <w:pStyle w:val="Compact"/>
               <w:jc w:val="left"/>
             </w:pPr>
             <w:r>
@@ -1992,6 +2051,7 @@
         <w:tc>
           <w:p>
             <w:pPr>
+              <w:pStyle w:val="Compact"/>
               <w:jc w:val="left"/>
             </w:pPr>
             <w:r>
@@ -2004,6 +2064,7 @@
         <w:tc>
           <w:p>
             <w:pPr>
+              <w:pStyle w:val="Compact"/>
               <w:jc w:val="left"/>
             </w:pPr>
             <w:r>
@@ -2014,6 +2075,7 @@
         <w:tc>
           <w:p>
             <w:pPr>
+              <w:pStyle w:val="Compact"/>
               <w:jc w:val="left"/>
             </w:pPr>
             <w:r>
@@ -2024,6 +2086,7 @@
         <w:tc>
           <w:p>
             <w:pPr>
+              <w:pStyle w:val="Compact"/>
               <w:jc w:val="left"/>
             </w:pPr>
             <w:r>
@@ -2034,6 +2097,7 @@
         <w:tc>
           <w:p>
             <w:pPr>
+              <w:pStyle w:val="Compact"/>
               <w:jc w:val="left"/>
             </w:pPr>
             <w:r>
@@ -2044,6 +2108,7 @@
         <w:tc>
           <w:p>
             <w:pPr>
+              <w:pStyle w:val="Compact"/>
               <w:jc w:val="left"/>
             </w:pPr>
             <w:r>
@@ -2056,6 +2121,7 @@
         <w:tc>
           <w:p>
             <w:pPr>
+              <w:pStyle w:val="Compact"/>
               <w:jc w:val="left"/>
             </w:pPr>
             <w:r>
@@ -2066,6 +2132,7 @@
         <w:tc>
           <w:p>
             <w:pPr>
+              <w:pStyle w:val="Compact"/>
               <w:jc w:val="left"/>
             </w:pPr>
             <w:r>
@@ -2076,6 +2143,7 @@
         <w:tc>
           <w:p>
             <w:pPr>
+              <w:pStyle w:val="Compact"/>
               <w:jc w:val="left"/>
             </w:pPr>
             <w:r>
@@ -2086,6 +2154,7 @@
         <w:tc>
           <w:p>
             <w:pPr>
+              <w:pStyle w:val="Compact"/>
               <w:jc w:val="left"/>
             </w:pPr>
             <w:r>
@@ -2096,6 +2165,7 @@
         <w:tc>
           <w:p>
             <w:pPr>
+              <w:pStyle w:val="Compact"/>
               <w:jc w:val="left"/>
             </w:pPr>
             <w:r>
@@ -2107,6 +2177,7 @@
     </w:tbl>
     <w:p>
       <w:pPr>
+        <w:pStyle w:val="Compact"/>
         <w:numPr>
           <w:numId w:val="4"/>
           <w:ilvl w:val="0"/>
@@ -2127,6 +2198,7 @@
     </w:p>
     <w:p>
       <w:pPr>
+        <w:pStyle w:val="Compact"/>
         <w:numPr>
           <w:numId w:val="4"/>
           <w:ilvl w:val="0"/>
@@ -2177,6 +2249,7 @@
     </w:p>
     <w:p>
       <w:pPr>
+        <w:pStyle w:val="Compact"/>
         <w:numPr>
           <w:numId w:val="5"/>
           <w:ilvl w:val="1"/>
@@ -2188,6 +2261,7 @@
     </w:p>
     <w:p>
       <w:pPr>
+        <w:pStyle w:val="Compact"/>
         <w:numPr>
           <w:numId w:val="5"/>
           <w:ilvl w:val="1"/>
@@ -2199,6 +2273,7 @@
     </w:p>
     <w:p>
       <w:pPr>
+        <w:pStyle w:val="Compact"/>
         <w:numPr>
           <w:numId w:val="5"/>
           <w:ilvl w:val="1"/>
@@ -2208,7 +2283,7 @@
         <w:t xml:space="preserve">Mon-Tues: post at least two comments; respond to comments on your post.</w:t>
       </w:r>
     </w:p>
-    <w:bookmarkStart w:id="foundations-of-open-education" w:name="foundations-of-open-education"/>
+    <w:bookmarkStart w:id="56" w:name="foundations-of-open-education"/>
     <w:p>
       <w:pPr>
         <w:pStyle w:val="Heading2"/>
@@ -2217,8 +2292,8 @@
         <w:t xml:space="preserve">Foundations of Open Education</w:t>
       </w:r>
     </w:p>
-    <w:bookmarkEnd w:id="foundations-of-open-education"/>
-    <w:bookmarkStart w:id="readings-due" w:name="readings-due"/>
+    <w:bookmarkEnd w:id="56"/>
+    <w:bookmarkStart w:id="57" w:name="readings-due"/>
     <w:p>
       <w:pPr>
         <w:pStyle w:val="Heading4"/>
@@ -2227,7 +2302,7 @@
         <w:t xml:space="preserve">Readings due:</w:t>
       </w:r>
     </w:p>
-    <w:bookmarkEnd w:id="readings-due"/>
+    <w:bookmarkEnd w:id="57"/>
     <w:p>
       <w:r>
         <w:t xml:space="preserve">Wiley, D. (n.d.).</w:t>
@@ -2235,10 +2310,10 @@
       <w:r>
         <w:t xml:space="preserve"> </w:t>
       </w:r>
-      <w:hyperlink r:id="link33">
-        <w:r>
-          <w:rPr>
-            <w:rStyle w:val="Hyperlink"/>
+      <w:hyperlink r:id="rId58">
+        <w:r>
+          <w:rPr>
+            <w:rStyle w:val="Link"/>
           </w:rPr>
           <w:t xml:space="preserve">The Extended Argument for Openness in Education: Introduction to Openness in Education</w:t>
         </w:r>
@@ -2249,21 +2324,21 @@
       <w:r>
         <w:t xml:space="preserve"> </w:t>
       </w:r>
-      <w:hyperlink r:id="link32">
+      <w:hyperlink r:id="rId59">
         <w:r>
           <w:rPr>
             <w:i/>
-            <w:rStyle w:val="Hyperlink"/>
+            <w:rStyle w:val="Link"/>
           </w:rPr>
           <w:t xml:space="preserve">Introduction to Openness in Education</w:t>
         </w:r>
       </w:hyperlink>
     </w:p>
     <w:p>
-      <w:hyperlink r:id="link34">
-        <w:r>
-          <w:rPr>
-            <w:rStyle w:val="Hyperlink"/>
+      <w:hyperlink r:id="rId60">
+        <w:r>
+          <w:rPr>
+            <w:rStyle w:val="Link"/>
           </w:rPr>
           <w:t xml:space="preserve">Nine steps to participating in a MOOC</w:t>
         </w:r>
@@ -2272,7 +2347,7 @@
         <w:t xml:space="preserve">, George Siemens.</w:t>
       </w:r>
     </w:p>
-    <w:bookmarkStart w:id="assignments" w:name="assignments"/>
+    <w:bookmarkStart w:id="61" w:name="assignments"/>
     <w:p>
       <w:pPr>
         <w:pStyle w:val="Heading4"/>
@@ -2281,9 +2356,10 @@
         <w:t xml:space="preserve">Assignments:</w:t>
       </w:r>
     </w:p>
-    <w:bookmarkEnd w:id="assignments"/>
-    <w:p>
-      <w:pPr>
+    <w:bookmarkEnd w:id="61"/>
+    <w:p>
+      <w:pPr>
+        <w:pStyle w:val="Compact"/>
         <w:numPr>
           <w:numId w:val="6"/>
           <w:ilvl w:val="0"/>
@@ -2295,6 +2371,7 @@
     </w:p>
     <w:p>
       <w:pPr>
+        <w:pStyle w:val="Compact"/>
         <w:numPr>
           <w:numId w:val="6"/>
           <w:ilvl w:val="0"/>
@@ -2309,7 +2386,7 @@
       <w:hyperlink w:anchor="session-leader">
         <w:r>
           <w:rPr>
-            <w:rStyle w:val="Hyperlink"/>
+            <w:rStyle w:val="Link"/>
           </w:rPr>
           <w:t xml:space="preserve">session leader</w:t>
         </w:r>
@@ -2317,6 +2394,7 @@
     </w:p>
     <w:p>
       <w:pPr>
+        <w:pStyle w:val="Compact"/>
         <w:numPr>
           <w:numId w:val="7"/>
           <w:ilvl w:val="1"/>
@@ -2328,6 +2406,7 @@
     </w:p>
     <w:p>
       <w:pPr>
+        <w:pStyle w:val="Compact"/>
         <w:numPr>
           <w:numId w:val="7"/>
           <w:ilvl w:val="1"/>
@@ -2339,8 +2418,9 @@
     </w:p>
     <w:p>
       <w:pPr>
-        <w:numPr>
-          <w:numId w:val="7"/>
+        <w:pStyle w:val="Compact"/>
+        <w:numPr>
+          <w:numId w:val="6"/>
           <w:ilvl w:val="0"/>
         </w:numPr>
       </w:pPr>
@@ -2368,8 +2448,9 @@
     </w:p>
     <w:p>
       <w:pPr>
-        <w:numPr>
-          <w:numId w:val="7"/>
+        <w:pStyle w:val="Compact"/>
+        <w:numPr>
+          <w:numId w:val="6"/>
           <w:ilvl w:val="0"/>
         </w:numPr>
       </w:pPr>
@@ -2377,7 +2458,7 @@
         <w:t xml:space="preserve">List your project on Moodle, one per customer (i.e. no repeats)</w:t>
       </w:r>
     </w:p>
-    <w:bookmarkStart w:id="connected-learning" w:name="connected-learning"/>
+    <w:bookmarkStart w:id="62" w:name="connected-learning"/>
     <w:p>
       <w:pPr>
         <w:pStyle w:val="Heading2"/>
@@ -2386,8 +2467,8 @@
         <w:t xml:space="preserve">Connected Learning</w:t>
       </w:r>
     </w:p>
-    <w:bookmarkEnd w:id="connected-learning"/>
-    <w:bookmarkStart w:id="readings-due-1" w:name="readings-due-1"/>
+    <w:bookmarkEnd w:id="62"/>
+    <w:bookmarkStart w:id="63" w:name="readings-due-1"/>
     <w:p>
       <w:pPr>
         <w:pStyle w:val="Heading4"/>
@@ -2396,7 +2477,7 @@
         <w:t xml:space="preserve">Readings due:</w:t>
       </w:r>
     </w:p>
-    <w:bookmarkEnd w:id="readings-due-1"/>
+    <w:bookmarkEnd w:id="63"/>
     <w:p>
       <w:r>
         <w:t xml:space="preserve">Brown, J. S. (2008).</w:t>
@@ -2404,10 +2485,10 @@
       <w:r>
         <w:t xml:space="preserve"> </w:t>
       </w:r>
-      <w:hyperlink r:id="link7">
-        <w:r>
-          <w:rPr>
-            <w:rStyle w:val="Hyperlink"/>
+      <w:hyperlink r:id="rId30">
+        <w:r>
+          <w:rPr>
+            <w:rStyle w:val="Link"/>
           </w:rPr>
           <w:t xml:space="preserve">Minds on Fire: Open Education, the Long Tail, and Learning 2.0</w:t>
         </w:r>
@@ -2447,22 +2528,22 @@
       <w:r>
         <w:t xml:space="preserve"> </w:t>
       </w:r>
-      <w:hyperlink r:id="link21">
-        <w:r>
-          <w:rPr>
-            <w:rStyle w:val="Hyperlink"/>
+      <w:hyperlink r:id="rId44">
+        <w:r>
+          <w:rPr>
+            <w:rStyle w:val="Link"/>
           </w:rPr>
           <w:t xml:space="preserve">“</w:t>
         </w:r>
         <w:r>
           <w:rPr>
-            <w:rStyle w:val="Hyperlink"/>
+            <w:rStyle w:val="Link"/>
           </w:rPr>
           <w:t xml:space="preserve">The dotCommunist Manifesto</w:t>
         </w:r>
         <w:r>
           <w:rPr>
-            <w:rStyle w:val="Hyperlink"/>
+            <w:rStyle w:val="Link"/>
           </w:rPr>
           <w:t xml:space="preserve">”</w:t>
         </w:r>
@@ -2473,46 +2554,15 @@
     </w:p>
     <w:p>
       <w:r>
-        <w:t xml:space="preserve">Siemens, G. (2004).</w:t>
-      </w:r>
-      <w:r>
-        <w:t xml:space="preserve"> </w:t>
-      </w:r>
-      <w:hyperlink r:id="link27">
-        <w:r>
-          <w:rPr>
-            <w:rStyle w:val="Hyperlink"/>
-          </w:rPr>
-          <w:t xml:space="preserve">Connectivism: A learning theory for the digital age</w:t>
-        </w:r>
-      </w:hyperlink>
-      <w:r>
-        <w:t xml:space="preserve">.</w:t>
-      </w:r>
-      <w:r>
-        <w:t xml:space="preserve"> </w:t>
-      </w:r>
-      <w:r>
-        <w:rPr>
-          <w:i/>
-        </w:rPr>
-        <w:t xml:space="preserve">eLearn Space</w:t>
-      </w:r>
-      <w:r>
-        <w:t xml:space="preserve">.</w:t>
-      </w:r>
-    </w:p>
-    <w:p>
-      <w:r>
         <w:t xml:space="preserve">Turkle, S. (2011)</w:t>
       </w:r>
       <w:r>
         <w:t xml:space="preserve"> </w:t>
       </w:r>
-      <w:hyperlink r:id="link29">
-        <w:r>
-          <w:rPr>
-            <w:rStyle w:val="Hyperlink"/>
+      <w:hyperlink r:id="rId52">
+        <w:r>
+          <w:rPr>
+            <w:rStyle w:val="Link"/>
           </w:rPr>
           <w:t xml:space="preserve">Alone Together</w:t>
         </w:r>
@@ -2524,7 +2574,7 @@
         <w:t xml:space="preserve">[video 16:24]. TEDxUIUC.</w:t>
       </w:r>
     </w:p>
-    <w:bookmarkStart w:id="open-education-resources" w:name="open-education-resources"/>
+    <w:bookmarkStart w:id="64" w:name="open-education-resources"/>
     <w:p>
       <w:pPr>
         <w:pStyle w:val="Heading2"/>
@@ -2533,8 +2583,8 @@
         <w:t xml:space="preserve">Open Education Resources</w:t>
       </w:r>
     </w:p>
-    <w:bookmarkEnd w:id="open-education-resources"/>
-    <w:bookmarkStart w:id="readings-due-2" w:name="readings-due-2"/>
+    <w:bookmarkEnd w:id="64"/>
+    <w:bookmarkStart w:id="65" w:name="readings-due-2"/>
     <w:p>
       <w:pPr>
         <w:pStyle w:val="Heading4"/>
@@ -2543,20 +2593,40 @@
         <w:t xml:space="preserve">Readings due:</w:t>
       </w:r>
     </w:p>
-    <w:bookmarkEnd w:id="readings-due-2"/>
-    <w:p>
-      <w:r>
-        <w:t xml:space="preserve">Wiley, D., Bliss, T. J., &amp; McEwen, M. (2013). Open Educational Resources: A Review of the Literature. In J. M. Spector (Ed.),</w:t>
-      </w:r>
-      <w:r>
-        <w:t xml:space="preserve"> </w:t>
-      </w:r>
-      <w:r>
-        <w:rPr>
-          <w:i/>
-        </w:rPr>
-        <w:t xml:space="preserve">Handbook of research on educational communications and technology</w:t>
-      </w:r>
+    <w:bookmarkEnd w:id="65"/>
+    <w:p>
+      <w:r>
+        <w:t xml:space="preserve">Wiley, D., Bliss, T. J., &amp; McEwen, M. (2013).</w:t>
+      </w:r>
+      <w:r>
+        <w:t xml:space="preserve"> </w:t>
+      </w:r>
+      <w:hyperlink r:id="rId66">
+        <w:r>
+          <w:rPr>
+            <w:rStyle w:val="Link"/>
+          </w:rPr>
+          <w:t xml:space="preserve">Open Educational Resources: A Review of the Literature.</w:t>
+        </w:r>
+      </w:hyperlink>
+      <w:r>
+        <w:t xml:space="preserve"> </w:t>
+      </w:r>
+      <w:r>
+        <w:t xml:space="preserve">In J. M. Spector (Ed.),</w:t>
+      </w:r>
+      <w:r>
+        <w:t xml:space="preserve"> </w:t>
+      </w:r>
+      <w:hyperlink r:id="rId67">
+        <w:r>
+          <w:rPr>
+            <w:i/>
+            <w:rStyle w:val="Link"/>
+          </w:rPr>
+          <w:t xml:space="preserve">Handbook of research on educational communications and technology</w:t>
+        </w:r>
+      </w:hyperlink>
       <w:r>
         <w:t xml:space="preserve"> </w:t>
       </w:r>
@@ -2566,6 +2636,7 @@
     </w:p>
     <w:p>
       <w:pPr>
+        <w:pStyle w:val="Compact"/>
         <w:numPr>
           <w:numId w:val="8"/>
           <w:ilvl w:val="0"/>
@@ -2574,10 +2645,10 @@
       <w:r>
         <w:t xml:space="preserve">“</w:t>
       </w:r>
-      <w:hyperlink r:id="link30">
-        <w:r>
-          <w:rPr>
-            <w:rStyle w:val="Hyperlink"/>
+      <w:hyperlink r:id="rId53">
+        <w:r>
+          <w:rPr>
+            <w:rStyle w:val="Link"/>
           </w:rPr>
           <w:t xml:space="preserve">The Cape Town Open Education Declaration</w:t>
         </w:r>
@@ -2596,22 +2667,22 @@
       <w:r>
         <w:t xml:space="preserve"> </w:t>
       </w:r>
-      <w:hyperlink r:id="link35">
-        <w:r>
-          <w:rPr>
-            <w:rStyle w:val="Hyperlink"/>
+      <w:hyperlink r:id="rId68">
+        <w:r>
+          <w:rPr>
+            <w:rStyle w:val="Link"/>
           </w:rPr>
           <w:t xml:space="preserve">“</w:t>
         </w:r>
         <w:r>
           <w:rPr>
-            <w:rStyle w:val="Hyperlink"/>
+            <w:rStyle w:val="Link"/>
           </w:rPr>
           <w:t xml:space="preserve">The UNESCO Paris Declaration.</w:t>
         </w:r>
         <w:r>
           <w:rPr>
-            <w:rStyle w:val="Hyperlink"/>
+            <w:rStyle w:val="Link"/>
           </w:rPr>
           <w:t xml:space="preserve">”</w:t>
         </w:r>
@@ -2624,10 +2695,10 @@
       <w:r>
         <w:t xml:space="preserve"> </w:t>
       </w:r>
-      <w:hyperlink r:id="link22">
-        <w:r>
-          <w:rPr>
-            <w:rStyle w:val="Hyperlink"/>
+      <w:hyperlink r:id="rId45">
+        <w:r>
+          <w:rPr>
+            <w:rStyle w:val="Link"/>
           </w:rPr>
           <w:t xml:space="preserve">The Meme Hustler: Tim O’Reilly’s crazy talk</w:t>
         </w:r>
@@ -2648,7 +2719,7 @@
         <w:t xml:space="preserve">, 22, 66–67, 125–147. doi:10.1162/BFLR_a_00133</w:t>
       </w:r>
     </w:p>
-    <w:bookmarkStart w:id="open-education-reports" w:name="open-education-reports"/>
+    <w:bookmarkStart w:id="69" w:name="open-education-reports"/>
     <w:p>
       <w:pPr>
         <w:pStyle w:val="Heading2"/>
@@ -2657,8 +2728,8 @@
         <w:t xml:space="preserve">Open Education Reports</w:t>
       </w:r>
     </w:p>
-    <w:bookmarkEnd w:id="open-education-reports"/>
-    <w:bookmarkStart w:id="readings-due-3" w:name="readings-due-3"/>
+    <w:bookmarkEnd w:id="69"/>
+    <w:bookmarkStart w:id="70" w:name="readings-due-3"/>
     <w:p>
       <w:pPr>
         <w:pStyle w:val="Heading4"/>
@@ -2667,7 +2738,7 @@
         <w:t xml:space="preserve">Readings due:</w:t>
       </w:r>
     </w:p>
-    <w:bookmarkEnd w:id="readings-due-3"/>
+    <w:bookmarkEnd w:id="70"/>
     <w:p>
       <w:r>
         <w:rPr>
@@ -2676,7 +2747,7 @@
         <w:t xml:space="preserve">no assigned readings</w:t>
       </w:r>
     </w:p>
-    <w:bookmarkStart w:id="assignments-due" w:name="assignments-due"/>
+    <w:bookmarkStart w:id="71" w:name="assignments-due"/>
     <w:p>
       <w:pPr>
         <w:pStyle w:val="Heading4"/>
@@ -2685,9 +2756,10 @@
         <w:t xml:space="preserve">Assignments due:</w:t>
       </w:r>
     </w:p>
-    <w:bookmarkEnd w:id="assignments-due"/>
-    <w:p>
-      <w:pPr>
+    <w:bookmarkEnd w:id="71"/>
+    <w:p>
+      <w:pPr>
+        <w:pStyle w:val="Compact"/>
         <w:numPr>
           <w:numId w:val="9"/>
           <w:ilvl w:val="0"/>
@@ -2699,6 +2771,7 @@
     </w:p>
     <w:p>
       <w:pPr>
+        <w:pStyle w:val="Compact"/>
         <w:numPr>
           <w:numId w:val="9"/>
           <w:ilvl w:val="0"/>
@@ -2708,7 +2781,7 @@
         <w:t xml:space="preserve">OER Report lightning talk (to present in class)</w:t>
       </w:r>
     </w:p>
-    <w:bookmarkStart w:id="deschooling" w:name="deschooling"/>
+    <w:bookmarkStart w:id="72" w:name="deschooling"/>
     <w:p>
       <w:pPr>
         <w:pStyle w:val="Heading2"/>
@@ -2717,8 +2790,8 @@
         <w:t xml:space="preserve">Deschooling</w:t>
       </w:r>
     </w:p>
-    <w:bookmarkEnd w:id="deschooling"/>
-    <w:bookmarkStart w:id="readings-due-4" w:name="readings-due-4"/>
+    <w:bookmarkEnd w:id="72"/>
+    <w:bookmarkStart w:id="73" w:name="readings-due-4"/>
     <w:p>
       <w:pPr>
         <w:pStyle w:val="Heading4"/>
@@ -2727,7 +2800,7 @@
         <w:t xml:space="preserve">Readings due:</w:t>
       </w:r>
     </w:p>
-    <w:bookmarkEnd w:id="readings-due-4"/>
+    <w:bookmarkEnd w:id="73"/>
     <w:p>
       <w:r>
         <w:t xml:space="preserve">Curinga, M. (2012)</w:t>
@@ -2735,10 +2808,10 @@
       <w:r>
         <w:t xml:space="preserve"> </w:t>
       </w:r>
-      <w:hyperlink r:id="link36">
-        <w:r>
-          <w:rPr>
-            <w:rStyle w:val="Hyperlink"/>
+      <w:hyperlink r:id="rId74">
+        <w:r>
+          <w:rPr>
+            <w:rStyle w:val="Link"/>
           </w:rPr>
           <w:t xml:space="preserve">Ivan Illich: a brief introduction</w:t>
         </w:r>
@@ -2757,10 +2830,10 @@
       <w:r>
         <w:t xml:space="preserve"> </w:t>
       </w:r>
-      <w:hyperlink r:id="link15">
-        <w:r>
-          <w:rPr>
-            <w:rStyle w:val="Hyperlink"/>
+      <w:hyperlink r:id="rId38">
+        <w:r>
+          <w:rPr>
+            <w:rStyle w:val="Link"/>
           </w:rPr>
           <w:t xml:space="preserve">Why We Must Abolish Schooling</w:t>
         </w:r>
@@ -2781,7 +2854,7 @@
         <w:t xml:space="preserve">.</w:t>
       </w:r>
     </w:p>
-    <w:bookmarkStart w:id="ignorant-schoolmaster" w:name="ignorant-schoolmaster"/>
+    <w:bookmarkStart w:id="75" w:name="ignorant-schoolmaster"/>
     <w:p>
       <w:pPr>
         <w:pStyle w:val="Heading2"/>
@@ -2790,8 +2863,8 @@
         <w:t xml:space="preserve">Ignorant Schoolmaster</w:t>
       </w:r>
     </w:p>
-    <w:bookmarkEnd w:id="ignorant-schoolmaster"/>
-    <w:bookmarkStart w:id="readings-due-5" w:name="readings-due-5"/>
+    <w:bookmarkEnd w:id="75"/>
+    <w:bookmarkStart w:id="76" w:name="readings-due-5"/>
     <w:p>
       <w:pPr>
         <w:pStyle w:val="Heading4"/>
@@ -2800,7 +2873,7 @@
         <w:t xml:space="preserve">Readings due:</w:t>
       </w:r>
     </w:p>
-    <w:bookmarkEnd w:id="readings-due-5"/>
+    <w:bookmarkEnd w:id="76"/>
     <w:p>
       <w:r>
         <w:t xml:space="preserve">Rancière, J. 1991.</w:t>
@@ -2820,11 +2893,11 @@
       <w:r>
         <w:t xml:space="preserve"> </w:t>
       </w:r>
-      <w:hyperlink r:id="link37">
+      <w:hyperlink r:id="rId77">
         <w:r>
           <w:rPr>
             <w:i/>
-            <w:rStyle w:val="Hyperlink"/>
+            <w:rStyle w:val="Link"/>
           </w:rPr>
           <w:t xml:space="preserve">Chapters 1 &amp; 2</w:t>
         </w:r>
@@ -2836,7 +2909,7 @@
         <w:t xml:space="preserve">[moodle]</w:t>
       </w:r>
     </w:p>
-    <w:bookmarkStart w:id="free-softwareopen-source-software" w:name="free-softwareopen-source-software"/>
+    <w:bookmarkStart w:id="78" w:name="free-softwareopen-source-software"/>
     <w:p>
       <w:pPr>
         <w:pStyle w:val="Heading2"/>
@@ -2845,8 +2918,8 @@
         <w:t xml:space="preserve">Free Software/Open Source Software</w:t>
       </w:r>
     </w:p>
-    <w:bookmarkEnd w:id="free-softwareopen-source-software"/>
-    <w:bookmarkStart w:id="readings-due-6" w:name="readings-due-6"/>
+    <w:bookmarkEnd w:id="78"/>
+    <w:bookmarkStart w:id="79" w:name="readings-due-6"/>
     <w:p>
       <w:pPr>
         <w:pStyle w:val="Heading4"/>
@@ -2855,7 +2928,7 @@
         <w:t xml:space="preserve">Readings due:</w:t>
       </w:r>
     </w:p>
-    <w:bookmarkEnd w:id="readings-due-6"/>
+    <w:bookmarkEnd w:id="79"/>
     <w:p>
       <w:r>
         <w:t xml:space="preserve">Stallman, R. M. (1992).</w:t>
@@ -2866,10 +2939,10 @@
       <w:r>
         <w:t xml:space="preserve">“</w:t>
       </w:r>
-      <w:hyperlink r:id="link28">
-        <w:r>
-          <w:rPr>
-            <w:rStyle w:val="Hyperlink"/>
+      <w:hyperlink r:id="rId51">
+        <w:r>
+          <w:rPr>
+            <w:rStyle w:val="Link"/>
           </w:rPr>
           <w:t xml:space="preserve">Why Software Should Be Free</w:t>
         </w:r>
@@ -2888,10 +2961,10 @@
       <w:r>
         <w:t xml:space="preserve"> </w:t>
       </w:r>
-      <w:hyperlink r:id="link25">
-        <w:r>
-          <w:rPr>
-            <w:rStyle w:val="Hyperlink"/>
+      <w:hyperlink r:id="rId48">
+        <w:r>
+          <w:rPr>
+            <w:rStyle w:val="Link"/>
           </w:rPr>
           <w:t xml:space="preserve">The cathedral and the bazaar</w:t>
         </w:r>
@@ -2931,10 +3004,10 @@
       <w:r>
         <w:t xml:space="preserve"> </w:t>
       </w:r>
-      <w:hyperlink r:id="link26">
-        <w:r>
-          <w:rPr>
-            <w:rStyle w:val="Hyperlink"/>
+      <w:hyperlink r:id="rId49">
+        <w:r>
+          <w:rPr>
+            <w:rStyle w:val="Link"/>
           </w:rPr>
           <w:t xml:space="preserve">Shut Up And Show Them The Code</w:t>
         </w:r>
@@ -2955,7 +3028,7 @@
         <w:t xml:space="preserve">.</w:t>
       </w:r>
     </w:p>
-    <w:bookmarkStart w:id="free-culture-open-content" w:name="free-culture-open-content"/>
+    <w:bookmarkStart w:id="80" w:name="free-culture-open-content"/>
     <w:p>
       <w:pPr>
         <w:pStyle w:val="Heading2"/>
@@ -2964,13 +3037,13 @@
         <w:t xml:space="preserve">Free Culture &amp; Open Content</w:t>
       </w:r>
     </w:p>
-    <w:bookmarkEnd w:id="free-culture-open-content"/>
+    <w:bookmarkEnd w:id="80"/>
     <w:p>
       <w:r>
         <w:t xml:space="preserve">Since there are many good videos on the topic, we are going to primarily focus on videos this week.</w:t>
       </w:r>
     </w:p>
-    <w:bookmarkStart w:id="readings-due-7" w:name="readings-due-7"/>
+    <w:bookmarkStart w:id="81" w:name="readings-due-7"/>
     <w:p>
       <w:pPr>
         <w:pStyle w:val="Heading4"/>
@@ -2979,7 +3052,7 @@
         <w:t xml:space="preserve">Readings due:</w:t>
       </w:r>
     </w:p>
-    <w:bookmarkEnd w:id="readings-due-7"/>
+    <w:bookmarkEnd w:id="81"/>
     <w:p>
       <w:r>
         <w:t xml:space="preserve">Open Source Cinema. (2006).</w:t>
@@ -2987,10 +3060,10 @@
       <w:r>
         <w:t xml:space="preserve"> </w:t>
       </w:r>
-      <w:hyperlink r:id="link38">
-        <w:r>
-          <w:rPr>
-            <w:rStyle w:val="Hyperlink"/>
+      <w:hyperlink r:id="rId82">
+        <w:r>
+          <w:rPr>
+            <w:rStyle w:val="Link"/>
           </w:rPr>
           <w:t xml:space="preserve">Lessig Remix.</w:t>
         </w:r>
@@ -3009,10 +3082,10 @@
       <w:r>
         <w:t xml:space="preserve"> </w:t>
       </w:r>
-      <w:hyperlink r:id="link39">
-        <w:r>
-          <w:rPr>
-            <w:rStyle w:val="Hyperlink"/>
+      <w:hyperlink r:id="rId83">
+        <w:r>
+          <w:rPr>
+            <w:rStyle w:val="Link"/>
           </w:rPr>
           <w:t xml:space="preserve">Two Things, Not One.</w:t>
         </w:r>
@@ -3031,10 +3104,10 @@
       <w:r>
         <w:t xml:space="preserve"> </w:t>
       </w:r>
-      <w:hyperlink r:id="link40">
-        <w:r>
-          <w:rPr>
-            <w:rStyle w:val="Hyperlink"/>
+      <w:hyperlink r:id="rId84">
+        <w:r>
+          <w:rPr>
+            <w:rStyle w:val="Link"/>
           </w:rPr>
           <w:t xml:space="preserve">Embrace the remix.</w:t>
         </w:r>
@@ -3050,10 +3123,10 @@
       <w:r>
         <w:t xml:space="preserve"> </w:t>
       </w:r>
-      <w:hyperlink r:id="link41">
-        <w:r>
-          <w:rPr>
-            <w:rStyle w:val="Hyperlink"/>
+      <w:hyperlink r:id="rId85">
+        <w:r>
+          <w:rPr>
+            <w:rStyle w:val="Link"/>
           </w:rPr>
           <w:t xml:space="preserve">The era of open innovation.</w:t>
         </w:r>
@@ -3072,10 +3145,10 @@
       <w:r>
         <w:t xml:space="preserve"> </w:t>
       </w:r>
-      <w:hyperlink r:id="link42">
-        <w:r>
-          <w:rPr>
-            <w:rStyle w:val="Hyperlink"/>
+      <w:hyperlink r:id="rId86">
+        <w:r>
+          <w:rPr>
+            <w:rStyle w:val="Link"/>
           </w:rPr>
           <w:t xml:space="preserve">Copying Is Not Theft</w:t>
         </w:r>
@@ -3087,7 +3160,7 @@
         <w:t xml:space="preserve">[Video 00:01:00]</w:t>
       </w:r>
     </w:p>
-    <w:bookmarkStart w:id="optional-reading" w:name="optional-reading"/>
+    <w:bookmarkStart w:id="87" w:name="optional-reading"/>
     <w:p>
       <w:pPr>
         <w:pStyle w:val="Heading4"/>
@@ -3096,7 +3169,7 @@
         <w:t xml:space="preserve">Optional Reading:</w:t>
       </w:r>
     </w:p>
-    <w:bookmarkEnd w:id="optional-reading"/>
+    <w:bookmarkEnd w:id="87"/>
     <w:p>
       <w:r>
         <w:t xml:space="preserve">Lessig, L. (2004).</w:t>
@@ -3104,11 +3177,11 @@
       <w:r>
         <w:t xml:space="preserve"> </w:t>
       </w:r>
-      <w:hyperlink r:id="link19">
+      <w:hyperlink r:id="rId42">
         <w:r>
           <w:rPr>
             <w:i/>
-            <w:rStyle w:val="Hyperlink"/>
+            <w:rStyle w:val="Link"/>
           </w:rPr>
           <w:t xml:space="preserve">Free Culture: How Big Media Uses Technology and the Law to Lock Down Culture and Control Creativity</w:t>
         </w:r>
@@ -3124,10 +3197,10 @@
       <w:r>
         <w:t xml:space="preserve"> </w:t>
       </w:r>
-      <w:hyperlink r:id="link43">
-        <w:r>
-          <w:rPr>
-            <w:rStyle w:val="Hyperlink"/>
+      <w:hyperlink r:id="rId88">
+        <w:r>
+          <w:rPr>
+            <w:rStyle w:val="Link"/>
           </w:rPr>
           <w:t xml:space="preserve">Collection of Lessig Videos</w:t>
         </w:r>
@@ -3140,10 +3213,10 @@
       </w:r>
     </w:p>
     <w:p>
-      <w:hyperlink r:id="link44">
-        <w:r>
-          <w:rPr>
-            <w:rStyle w:val="Hyperlink"/>
+      <w:hyperlink r:id="rId89">
+        <w:r>
+          <w:rPr>
+            <w:rStyle w:val="Link"/>
           </w:rPr>
           <w:t xml:space="preserve">Lessig on Stephen Colbert</w:t>
         </w:r>
@@ -3155,7 +3228,7 @@
         <w:t xml:space="preserve">[video]</w:t>
       </w:r>
     </w:p>
-    <w:bookmarkStart w:id="peer-production" w:name="peer-production"/>
+    <w:bookmarkStart w:id="90" w:name="peer-production"/>
     <w:p>
       <w:pPr>
         <w:pStyle w:val="Heading2"/>
@@ -3164,8 +3237,8 @@
         <w:t xml:space="preserve">Peer production</w:t>
       </w:r>
     </w:p>
-    <w:bookmarkEnd w:id="peer-production"/>
-    <w:bookmarkStart w:id="readings-due-8" w:name="readings-due-8"/>
+    <w:bookmarkEnd w:id="90"/>
+    <w:bookmarkStart w:id="91" w:name="readings-due-8"/>
     <w:p>
       <w:pPr>
         <w:pStyle w:val="Heading4"/>
@@ -3174,7 +3247,7 @@
         <w:t xml:space="preserve">Readings due:</w:t>
       </w:r>
     </w:p>
-    <w:bookmarkEnd w:id="readings-due-8"/>
+    <w:bookmarkEnd w:id="91"/>
     <w:p>
       <w:r>
         <w:t xml:space="preserve">Benkler, Y. (2002).</w:t>
@@ -3182,34 +3255,34 @@
       <w:r>
         <w:t xml:space="preserve"> </w:t>
       </w:r>
-      <w:hyperlink r:id="link45">
-        <w:r>
-          <w:rPr>
-            <w:rStyle w:val="Hyperlink"/>
+      <w:hyperlink r:id="rId92">
+        <w:r>
+          <w:rPr>
+            <w:rStyle w:val="Link"/>
           </w:rPr>
           <w:t xml:space="preserve">Coase’s Penguin, or, Linux and</w:t>
         </w:r>
         <w:r>
           <w:rPr>
-            <w:rStyle w:val="Hyperlink"/>
+            <w:rStyle w:val="Link"/>
           </w:rPr>
           <w:t xml:space="preserve"> </w:t>
         </w:r>
         <w:r>
           <w:rPr>
-            <w:rStyle w:val="Hyperlink"/>
+            <w:rStyle w:val="Link"/>
           </w:rPr>
           <w:t xml:space="preserve">“</w:t>
         </w:r>
         <w:r>
           <w:rPr>
-            <w:rStyle w:val="Hyperlink"/>
+            <w:rStyle w:val="Link"/>
           </w:rPr>
           <w:t xml:space="preserve">The Nature of the Firm</w:t>
         </w:r>
         <w:r>
           <w:rPr>
-            <w:rStyle w:val="Hyperlink"/>
+            <w:rStyle w:val="Link"/>
           </w:rPr>
           <w:t xml:space="preserve">”</w:t>
         </w:r>
@@ -3242,7 +3315,7 @@
         <w:t xml:space="preserve">, 369-446.</w:t>
       </w:r>
     </w:p>
-    <w:bookmarkStart w:id="optional-video" w:name="optional-video"/>
+    <w:bookmarkStart w:id="93" w:name="optional-video"/>
     <w:p>
       <w:pPr>
         <w:pStyle w:val="Heading4"/>
@@ -3251,7 +3324,7 @@
         <w:t xml:space="preserve">Optional video:</w:t>
       </w:r>
     </w:p>
-    <w:bookmarkEnd w:id="optional-video"/>
+    <w:bookmarkEnd w:id="93"/>
     <w:p>
       <w:r>
         <w:t xml:space="preserve">If you would like some extra background on the reading and want to put the ideas in context, you might want to</w:t>
@@ -3259,10 +3332,10 @@
       <w:r>
         <w:t xml:space="preserve"> </w:t>
       </w:r>
-      <w:hyperlink r:id="link46">
-        <w:r>
-          <w:rPr>
-            <w:rStyle w:val="Hyperlink"/>
+      <w:hyperlink r:id="rId94">
+        <w:r>
+          <w:rPr>
+            <w:rStyle w:val="Link"/>
           </w:rPr>
           <w:t xml:space="preserve">check out this TED video of Yochai Benkler explaining the ideas expressed in Coase’s Penguin</w:t>
         </w:r>
@@ -3274,7 +3347,7 @@
         <w:t xml:space="preserve">(recorded in 2005)</w:t>
       </w:r>
     </w:p>
-    <w:bookmarkStart w:id="the-commons" w:name="the-commons"/>
+    <w:bookmarkStart w:id="95" w:name="the-commons"/>
     <w:p>
       <w:pPr>
         <w:pStyle w:val="Heading2"/>
@@ -3283,8 +3356,8 @@
         <w:t xml:space="preserve">The Commons</w:t>
       </w:r>
     </w:p>
-    <w:bookmarkEnd w:id="the-commons"/>
-    <w:bookmarkStart w:id="readings-due-9" w:name="readings-due-9"/>
+    <w:bookmarkEnd w:id="95"/>
+    <w:bookmarkStart w:id="96" w:name="readings-due-9"/>
     <w:p>
       <w:pPr>
         <w:pStyle w:val="Heading4"/>
@@ -3293,7 +3366,7 @@
         <w:t xml:space="preserve">Readings due:</w:t>
       </w:r>
     </w:p>
-    <w:bookmarkEnd w:id="readings-due-9"/>
+    <w:bookmarkEnd w:id="96"/>
     <w:p>
       <w:r>
         <w:t xml:space="preserve">Bollier, D. (2003).</w:t>
@@ -3313,10 +3386,10 @@
       <w:r>
         <w:t xml:space="preserve"> </w:t>
       </w:r>
-      <w:hyperlink r:id="link6">
-        <w:r>
-          <w:rPr>
-            <w:rStyle w:val="Hyperlink"/>
+      <w:hyperlink r:id="rId29">
+        <w:r>
+          <w:rPr>
+            <w:rStyle w:val="Link"/>
           </w:rPr>
           <w:t xml:space="preserve">Introduction</w:t>
         </w:r>
@@ -3329,34 +3402,34 @@
       <w:r>
         <w:t xml:space="preserve"> </w:t>
       </w:r>
-      <w:hyperlink r:id="link47">
-        <w:r>
-          <w:rPr>
-            <w:rStyle w:val="Hyperlink"/>
+      <w:hyperlink r:id="rId97">
+        <w:r>
+          <w:rPr>
+            <w:rStyle w:val="Link"/>
           </w:rPr>
           <w:t xml:space="preserve">Defining</w:t>
         </w:r>
         <w:r>
           <w:rPr>
-            <w:rStyle w:val="Hyperlink"/>
+            <w:rStyle w:val="Link"/>
           </w:rPr>
           <w:t xml:space="preserve"> </w:t>
         </w:r>
         <w:r>
           <w:rPr>
-            <w:rStyle w:val="Hyperlink"/>
+            <w:rStyle w:val="Link"/>
           </w:rPr>
           <w:t xml:space="preserve">“</w:t>
         </w:r>
         <w:r>
           <w:rPr>
-            <w:rStyle w:val="Hyperlink"/>
+            <w:rStyle w:val="Link"/>
           </w:rPr>
           <w:t xml:space="preserve">the commons.</w:t>
         </w:r>
         <w:r>
           <w:rPr>
-            <w:rStyle w:val="Hyperlink"/>
+            <w:rStyle w:val="Link"/>
           </w:rPr>
           <w:t xml:space="preserve">”</w:t>
         </w:r>
@@ -3369,10 +3442,10 @@
       </w:r>
     </w:p>
     <w:p>
-      <w:hyperlink r:id="link48">
-        <w:r>
-          <w:rPr>
-            <w:rStyle w:val="Hyperlink"/>
+      <w:hyperlink r:id="rId98">
+        <w:r>
+          <w:rPr>
+            <w:rStyle w:val="Link"/>
           </w:rPr>
           <w:t xml:space="preserve">Tragedy of the Commons.</w:t>
         </w:r>
@@ -3391,10 +3464,10 @@
       <w:r>
         <w:t xml:space="preserve"> </w:t>
       </w:r>
-      <w:hyperlink r:id="link12">
-        <w:r>
-          <w:rPr>
-            <w:rStyle w:val="Hyperlink"/>
+      <w:hyperlink r:id="rId35">
+        <w:r>
+          <w:rPr>
+            <w:rStyle w:val="Link"/>
           </w:rPr>
           <w:t xml:space="preserve">Feminism and the Politics of the Commons</w:t>
         </w:r>
@@ -3427,7 +3500,7 @@
         <w:t xml:space="preserve">.</w:t>
       </w:r>
     </w:p>
-    <w:bookmarkStart w:id="optional-readings" w:name="optional-readings"/>
+    <w:bookmarkStart w:id="99" w:name="optional-readings"/>
     <w:p>
       <w:pPr>
         <w:pStyle w:val="Heading4"/>
@@ -3436,7 +3509,7 @@
         <w:t xml:space="preserve">Optional readings:</w:t>
       </w:r>
     </w:p>
-    <w:bookmarkEnd w:id="optional-readings"/>
+    <w:bookmarkEnd w:id="99"/>
     <w:p>
       <w:r>
         <w:t xml:space="preserve">Hardt, M., &amp; Negri, A. (2009).</w:t>
@@ -3461,10 +3534,10 @@
       <w:r>
         <w:t xml:space="preserve"> </w:t>
       </w:r>
-      <w:hyperlink r:id="link13">
-        <w:r>
-          <w:rPr>
-            <w:rStyle w:val="Hyperlink"/>
+      <w:hyperlink r:id="rId36">
+        <w:r>
+          <w:rPr>
+            <w:rStyle w:val="Link"/>
           </w:rPr>
           <w:t xml:space="preserve">The tragedy of the commons</w:t>
         </w:r>
@@ -3504,10 +3577,10 @@
       <w:r>
         <w:t xml:space="preserve"> </w:t>
       </w:r>
-      <w:hyperlink r:id="link24">
-        <w:r>
-          <w:rPr>
-            <w:rStyle w:val="Hyperlink"/>
+      <w:hyperlink r:id="rId47">
+        <w:r>
+          <w:rPr>
+            <w:rStyle w:val="Link"/>
           </w:rPr>
           <w:t xml:space="preserve">Coping with tragedies of the commons</w:t>
         </w:r>
@@ -3540,7 +3613,7 @@
         <w:t xml:space="preserve">(1), 493–535.</w:t>
       </w:r>
     </w:p>
-    <w:bookmarkStart w:id="wikipedia" w:name="wikipedia"/>
+    <w:bookmarkStart w:id="100" w:name="wikipedia"/>
     <w:p>
       <w:pPr>
         <w:pStyle w:val="Heading2"/>
@@ -3549,8 +3622,8 @@
         <w:t xml:space="preserve">Wikipedia</w:t>
       </w:r>
     </w:p>
-    <w:bookmarkEnd w:id="wikipedia"/>
-    <w:bookmarkStart w:id="readings-due-10" w:name="readings-due-10"/>
+    <w:bookmarkEnd w:id="100"/>
+    <w:bookmarkStart w:id="101" w:name="readings-due-10"/>
     <w:p>
       <w:pPr>
         <w:pStyle w:val="Heading4"/>
@@ -3559,9 +3632,10 @@
         <w:t xml:space="preserve">Readings due:</w:t>
       </w:r>
     </w:p>
-    <w:bookmarkEnd w:id="readings-due-10"/>
-    <w:p>
-      <w:pPr>
+    <w:bookmarkEnd w:id="101"/>
+    <w:p>
+      <w:pPr>
+        <w:pStyle w:val="Compact"/>
         <w:numPr>
           <w:numId w:val="10"/>
           <w:ilvl w:val="0"/>
@@ -3576,15 +3650,16 @@
     </w:p>
     <w:p>
       <w:pPr>
+        <w:pStyle w:val="Compact"/>
         <w:numPr>
           <w:numId w:val="11"/>
           <w:ilvl w:val="1"/>
         </w:numPr>
       </w:pPr>
-      <w:hyperlink r:id="link49">
-        <w:r>
-          <w:rPr>
-            <w:rStyle w:val="Hyperlink"/>
+      <w:hyperlink r:id="rId102">
+        <w:r>
+          <w:rPr>
+            <w:rStyle w:val="Link"/>
           </w:rPr>
           <w:t xml:space="preserve">Wikipedia</w:t>
         </w:r>
@@ -3592,15 +3667,16 @@
     </w:p>
     <w:p>
       <w:pPr>
+        <w:pStyle w:val="Compact"/>
         <w:numPr>
           <w:numId w:val="11"/>
           <w:ilvl w:val="1"/>
         </w:numPr>
       </w:pPr>
-      <w:hyperlink r:id="link50">
-        <w:r>
-          <w:rPr>
-            <w:rStyle w:val="Hyperlink"/>
+      <w:hyperlink r:id="rId103">
+        <w:r>
+          <w:rPr>
+            <w:rStyle w:val="Link"/>
           </w:rPr>
           <w:t xml:space="preserve">History of Wikipedia</w:t>
         </w:r>
@@ -3608,15 +3684,16 @@
     </w:p>
     <w:p>
       <w:pPr>
+        <w:pStyle w:val="Compact"/>
         <w:numPr>
           <w:numId w:val="11"/>
           <w:ilvl w:val="1"/>
         </w:numPr>
       </w:pPr>
-      <w:hyperlink r:id="link51">
-        <w:r>
-          <w:rPr>
-            <w:rStyle w:val="Hyperlink"/>
+      <w:hyperlink r:id="rId104">
+        <w:r>
+          <w:rPr>
+            <w:rStyle w:val="Link"/>
           </w:rPr>
           <w:t xml:space="preserve">Reliability of Wikipedia</w:t>
         </w:r>
@@ -3624,15 +3701,16 @@
     </w:p>
     <w:p>
       <w:pPr>
+        <w:pStyle w:val="Compact"/>
         <w:numPr>
           <w:numId w:val="11"/>
           <w:ilvl w:val="1"/>
         </w:numPr>
       </w:pPr>
-      <w:hyperlink r:id="link52">
-        <w:r>
-          <w:rPr>
-            <w:rStyle w:val="Hyperlink"/>
+      <w:hyperlink r:id="rId105">
+        <w:r>
+          <w:rPr>
+            <w:rStyle w:val="Link"/>
           </w:rPr>
           <w:t xml:space="preserve">Criticism of Wikipedia</w:t>
         </w:r>
@@ -3640,15 +3718,16 @@
     </w:p>
     <w:p>
       <w:pPr>
+        <w:pStyle w:val="Compact"/>
         <w:numPr>
           <w:numId w:val="11"/>
           <w:ilvl w:val="1"/>
         </w:numPr>
       </w:pPr>
-      <w:hyperlink r:id="link53">
-        <w:r>
-          <w:rPr>
-            <w:rStyle w:val="Hyperlink"/>
+      <w:hyperlink r:id="rId106">
+        <w:r>
+          <w:rPr>
+            <w:rStyle w:val="Link"/>
           </w:rPr>
           <w:t xml:space="preserve">Blog: Gender Gap</w:t>
         </w:r>
@@ -3656,8 +3735,9 @@
     </w:p>
     <w:p>
       <w:pPr>
-        <w:numPr>
-          <w:numId w:val="11"/>
+        <w:pStyle w:val="Compact"/>
+        <w:numPr>
+          <w:numId w:val="10"/>
           <w:ilvl w:val="0"/>
         </w:numPr>
       </w:pPr>
@@ -3670,15 +3750,16 @@
     </w:p>
     <w:p>
       <w:pPr>
+        <w:pStyle w:val="Compact"/>
         <w:numPr>
           <w:numId w:val="12"/>
           <w:ilvl w:val="1"/>
         </w:numPr>
       </w:pPr>
-      <w:hyperlink r:id="link54">
-        <w:r>
-          <w:rPr>
-            <w:rStyle w:val="Hyperlink"/>
+      <w:hyperlink r:id="rId107">
+        <w:r>
+          <w:rPr>
+            <w:rStyle w:val="Link"/>
           </w:rPr>
           <w:t xml:space="preserve">Five Pillars</w:t>
         </w:r>
@@ -3686,15 +3767,16 @@
     </w:p>
     <w:p>
       <w:pPr>
+        <w:pStyle w:val="Compact"/>
         <w:numPr>
           <w:numId w:val="12"/>
           <w:ilvl w:val="1"/>
         </w:numPr>
       </w:pPr>
-      <w:hyperlink r:id="link55">
-        <w:r>
-          <w:rPr>
-            <w:rStyle w:val="Hyperlink"/>
+      <w:hyperlink r:id="rId108">
+        <w:r>
+          <w:rPr>
+            <w:rStyle w:val="Link"/>
           </w:rPr>
           <w:t xml:space="preserve">Be Bold</w:t>
         </w:r>
@@ -3702,15 +3784,16 @@
     </w:p>
     <w:p>
       <w:pPr>
+        <w:pStyle w:val="Compact"/>
         <w:numPr>
           <w:numId w:val="12"/>
           <w:ilvl w:val="1"/>
         </w:numPr>
       </w:pPr>
-      <w:hyperlink r:id="link56">
-        <w:r>
-          <w:rPr>
-            <w:rStyle w:val="Hyperlink"/>
+      <w:hyperlink r:id="rId109">
+        <w:r>
+          <w:rPr>
+            <w:rStyle w:val="Link"/>
           </w:rPr>
           <w:t xml:space="preserve">Assume Good Faith</w:t>
         </w:r>
@@ -3718,15 +3801,16 @@
     </w:p>
     <w:p>
       <w:pPr>
+        <w:pStyle w:val="Compact"/>
         <w:numPr>
           <w:numId w:val="12"/>
           <w:ilvl w:val="1"/>
         </w:numPr>
       </w:pPr>
-      <w:hyperlink r:id="link57">
-        <w:r>
-          <w:rPr>
-            <w:rStyle w:val="Hyperlink"/>
+      <w:hyperlink r:id="rId110">
+        <w:r>
+          <w:rPr>
+            <w:rStyle w:val="Link"/>
           </w:rPr>
           <w:t xml:space="preserve">Wikipedia Adventure</w:t>
         </w:r>
@@ -3734,21 +3818,22 @@
     </w:p>
     <w:p>
       <w:pPr>
+        <w:pStyle w:val="Compact"/>
         <w:numPr>
           <w:numId w:val="12"/>
           <w:ilvl w:val="1"/>
         </w:numPr>
       </w:pPr>
-      <w:hyperlink r:id="link58">
-        <w:r>
-          <w:rPr>
-            <w:rStyle w:val="Hyperlink"/>
+      <w:hyperlink r:id="rId111">
+        <w:r>
+          <w:rPr>
+            <w:rStyle w:val="Link"/>
           </w:rPr>
           <w:t xml:space="preserve">Teahouse (new editors)</w:t>
         </w:r>
       </w:hyperlink>
     </w:p>
-    <w:bookmarkStart w:id="assignments-1" w:name="assignments-1"/>
+    <w:bookmarkStart w:id="112" w:name="assignments-1"/>
     <w:p>
       <w:pPr>
         <w:pStyle w:val="Heading4"/>
@@ -3757,9 +3842,10 @@
         <w:t xml:space="preserve">Assignments</w:t>
       </w:r>
     </w:p>
-    <w:bookmarkEnd w:id="assignments-1"/>
-    <w:p>
-      <w:pPr>
+    <w:bookmarkEnd w:id="112"/>
+    <w:p>
+      <w:pPr>
+        <w:pStyle w:val="Compact"/>
         <w:numPr>
           <w:numId w:val="13"/>
           <w:ilvl w:val="0"/>
@@ -3771,6 +3857,7 @@
     </w:p>
     <w:p>
       <w:pPr>
+        <w:pStyle w:val="Compact"/>
         <w:numPr>
           <w:numId w:val="13"/>
           <w:ilvl w:val="0"/>
@@ -3782,6 +3869,7 @@
     </w:p>
     <w:p>
       <w:pPr>
+        <w:pStyle w:val="Compact"/>
         <w:numPr>
           <w:numId w:val="13"/>
           <w:ilvl w:val="0"/>
@@ -3793,6 +3881,7 @@
     </w:p>
     <w:p>
       <w:pPr>
+        <w:pStyle w:val="Compact"/>
         <w:numPr>
           <w:numId w:val="13"/>
           <w:ilvl w:val="0"/>
@@ -3804,6 +3893,7 @@
     </w:p>
     <w:p>
       <w:pPr>
+        <w:pStyle w:val="Compact"/>
         <w:numPr>
           <w:numId w:val="13"/>
           <w:ilvl w:val="0"/>
@@ -3815,6 +3905,7 @@
     </w:p>
     <w:p>
       <w:pPr>
+        <w:pStyle w:val="Compact"/>
         <w:numPr>
           <w:numId w:val="13"/>
           <w:ilvl w:val="0"/>
@@ -3826,6 +3917,7 @@
     </w:p>
     <w:p>
       <w:pPr>
+        <w:pStyle w:val="Compact"/>
         <w:numPr>
           <w:numId w:val="13"/>
           <w:ilvl w:val="0"/>
@@ -3837,6 +3929,7 @@
     </w:p>
     <w:p>
       <w:pPr>
+        <w:pStyle w:val="Compact"/>
         <w:numPr>
           <w:numId w:val="13"/>
           <w:ilvl w:val="0"/>
@@ -3848,6 +3941,7 @@
     </w:p>
     <w:p>
       <w:pPr>
+        <w:pStyle w:val="Compact"/>
         <w:numPr>
           <w:numId w:val="13"/>
           <w:ilvl w:val="0"/>
@@ -3857,7 +3951,7 @@
         <w:t xml:space="preserve">watch the page to see if your changes trigger any comments or other activity</w:t>
       </w:r>
     </w:p>
-    <w:bookmarkStart w:id="moocs-massively-open-online-courses" w:name="moocs-massively-open-online-courses"/>
+    <w:bookmarkStart w:id="113" w:name="moocs-massively-open-online-courses"/>
     <w:p>
       <w:pPr>
         <w:pStyle w:val="Heading2"/>
@@ -3866,8 +3960,8 @@
         <w:t xml:space="preserve">MOOCs: Massively Open Online Courses</w:t>
       </w:r>
     </w:p>
-    <w:bookmarkEnd w:id="moocs-massively-open-online-courses"/>
-    <w:bookmarkStart w:id="readings-due-11" w:name="readings-due-11"/>
+    <w:bookmarkEnd w:id="113"/>
+    <w:bookmarkStart w:id="114" w:name="readings-due-11"/>
     <w:p>
       <w:pPr>
         <w:pStyle w:val="Heading4"/>
@@ -3876,7 +3970,7 @@
         <w:t xml:space="preserve">Readings due:</w:t>
       </w:r>
     </w:p>
-    <w:bookmarkEnd w:id="readings-due-11"/>
+    <w:bookmarkEnd w:id="114"/>
     <w:p>
       <w:r>
         <w:t xml:space="preserve">Cormier, D. (2010).</w:t>
@@ -3884,10 +3978,10 @@
       <w:r>
         <w:t xml:space="preserve"> </w:t>
       </w:r>
-      <w:hyperlink r:id="link8">
-        <w:r>
-          <w:rPr>
-            <w:rStyle w:val="Hyperlink"/>
+      <w:hyperlink r:id="rId31">
+        <w:r>
+          <w:rPr>
+            <w:rStyle w:val="Link"/>
           </w:rPr>
           <w:t xml:space="preserve">What is a MOOC?</w:t>
         </w:r>
@@ -3903,10 +3997,10 @@
       <w:r>
         <w:t xml:space="preserve"> </w:t>
       </w:r>
-      <w:hyperlink r:id="link23">
-        <w:r>
-          <w:rPr>
-            <w:rStyle w:val="Hyperlink"/>
+      <w:hyperlink r:id="rId46">
+        <w:r>
+          <w:rPr>
+            <w:rStyle w:val="Link"/>
           </w:rPr>
           <w:t xml:space="preserve">The 100,000-student classroom</w:t>
         </w:r>
@@ -3925,10 +4019,10 @@
       <w:r>
         <w:t xml:space="preserve"> </w:t>
       </w:r>
-      <w:hyperlink r:id="link59">
-        <w:r>
-          <w:rPr>
-            <w:rStyle w:val="Hyperlink"/>
+      <w:hyperlink r:id="rId115">
+        <w:r>
+          <w:rPr>
+            <w:rStyle w:val="Link"/>
           </w:rPr>
           <w:t xml:space="preserve">What is the theory that underpins our MOOCs</w:t>
         </w:r>
@@ -3944,10 +4038,10 @@
       <w:r>
         <w:t xml:space="preserve"> </w:t>
       </w:r>
-      <w:hyperlink r:id="link60">
-        <w:r>
-          <w:rPr>
-            <w:rStyle w:val="Hyperlink"/>
+      <w:hyperlink r:id="rId116">
+        <w:r>
+          <w:rPr>
+            <w:rStyle w:val="Link"/>
           </w:rPr>
           <w:t xml:space="preserve">Keep MOOCs Open</w:t>
         </w:r>
@@ -3960,10 +4054,10 @@
       <w:r>
         <w:t xml:space="preserve"> </w:t>
       </w:r>
-      <w:hyperlink r:id="link61">
-        <w:r>
-          <w:rPr>
-            <w:rStyle w:val="Hyperlink"/>
+      <w:hyperlink r:id="rId117">
+        <w:r>
+          <w:rPr>
+            <w:rStyle w:val="Link"/>
           </w:rPr>
           <w:t xml:space="preserve">MOOCs: Corporate welfare for credit</w:t>
         </w:r>
@@ -3981,7 +4075,7 @@
         <w:t xml:space="preserve">Salon.</w:t>
       </w:r>
     </w:p>
-    <w:bookmarkStart w:id="resisting-open-education" w:name="resisting-open-education"/>
+    <w:bookmarkStart w:id="118" w:name="resisting-open-education"/>
     <w:p>
       <w:pPr>
         <w:pStyle w:val="Heading2"/>
@@ -3990,8 +4084,8 @@
         <w:t xml:space="preserve">Resisting Open Education</w:t>
       </w:r>
     </w:p>
-    <w:bookmarkEnd w:id="resisting-open-education"/>
-    <w:bookmarkStart w:id="readings-due-12" w:name="readings-due-12"/>
+    <w:bookmarkEnd w:id="118"/>
+    <w:bookmarkStart w:id="119" w:name="readings-due-12"/>
     <w:p>
       <w:pPr>
         <w:pStyle w:val="Heading4"/>
@@ -4000,7 +4094,7 @@
         <w:t xml:space="preserve">Readings due:</w:t>
       </w:r>
     </w:p>
-    <w:bookmarkEnd w:id="readings-due-12"/>
+    <w:bookmarkEnd w:id="119"/>
     <w:p>
       <w:r>
         <w:t xml:space="preserve">Peters, M. A. (2011).</w:t>
@@ -4008,10 +4102,10 @@
       <w:r>
         <w:t xml:space="preserve"> </w:t>
       </w:r>
-      <w:hyperlink r:id="link62">
-        <w:r>
-          <w:rPr>
-            <w:rStyle w:val="Hyperlink"/>
+      <w:hyperlink r:id="rId120">
+        <w:r>
+          <w:rPr>
+            <w:rStyle w:val="Link"/>
           </w:rPr>
           <w:t xml:space="preserve">Algorithmic capitalism and educational futures</w:t>
         </w:r>
@@ -4045,10 +4139,10 @@
       <w:r>
         <w:t xml:space="preserve"> </w:t>
       </w:r>
-      <w:hyperlink r:id="link11">
-        <w:r>
-          <w:rPr>
-            <w:rStyle w:val="Hyperlink"/>
+      <w:hyperlink r:id="rId34">
+        <w:r>
+          <w:rPr>
+            <w:rStyle w:val="Link"/>
           </w:rPr>
           <w:t xml:space="preserve">Toward a global autonomous university</w:t>
         </w:r>
@@ -4057,7 +4151,7 @@
         <w:t xml:space="preserve">. New York: Autonomedia.</w:t>
       </w:r>
     </w:p>
-    <w:bookmarkStart w:id="peer-editing-writing-workshop" w:name="peer-editing-writing-workshop"/>
+    <w:bookmarkStart w:id="121" w:name="peer-editing-writing-workshop"/>
     <w:p>
       <w:pPr>
         <w:pStyle w:val="Heading2"/>
@@ -4066,8 +4160,8 @@
         <w:t xml:space="preserve">Peer Editing &amp; Writing Workshop</w:t>
       </w:r>
     </w:p>
-    <w:bookmarkEnd w:id="peer-editing-writing-workshop"/>
-    <w:bookmarkStart w:id="readings-due-13" w:name="readings-due-13"/>
+    <w:bookmarkEnd w:id="121"/>
+    <w:bookmarkStart w:id="122" w:name="readings-due-13"/>
     <w:p>
       <w:pPr>
         <w:pStyle w:val="Heading4"/>
@@ -4076,7 +4170,7 @@
         <w:t xml:space="preserve">Readings due:</w:t>
       </w:r>
     </w:p>
-    <w:bookmarkEnd w:id="readings-due-13"/>
+    <w:bookmarkEnd w:id="122"/>
     <w:p>
       <w:r>
         <w:rPr>
@@ -4085,7 +4179,7 @@
         <w:t xml:space="preserve">none</w:t>
       </w:r>
     </w:p>
-    <w:bookmarkStart w:id="open-ed-video-dictionary-workshop" w:name="open-ed-video-dictionary-workshop"/>
+    <w:bookmarkStart w:id="123" w:name="open-ed-video-dictionary-workshop"/>
     <w:p>
       <w:pPr>
         <w:pStyle w:val="Heading2"/>
@@ -4094,8 +4188,8 @@
         <w:t xml:space="preserve">Open Ed Video Dictionary Workshop</w:t>
       </w:r>
     </w:p>
-    <w:bookmarkEnd w:id="open-ed-video-dictionary-workshop"/>
-    <w:bookmarkStart w:id="readings-due-14" w:name="readings-due-14"/>
+    <w:bookmarkEnd w:id="123"/>
+    <w:bookmarkStart w:id="124" w:name="readings-due-14"/>
     <w:p>
       <w:pPr>
         <w:pStyle w:val="Heading4"/>
@@ -4104,7 +4198,7 @@
         <w:t xml:space="preserve">Readings due:</w:t>
       </w:r>
     </w:p>
-    <w:bookmarkEnd w:id="readings-due-14"/>
+    <w:bookmarkEnd w:id="124"/>
     <w:p>
       <w:r>
         <w:rPr>
@@ -4113,7 +4207,7 @@
         <w:t xml:space="preserve">none</w:t>
       </w:r>
     </w:p>
-    <w:bookmarkStart w:id="assignments-due-1" w:name="assignments-due-1"/>
+    <w:bookmarkStart w:id="125" w:name="assignments-due-1"/>
     <w:p>
       <w:pPr>
         <w:pStyle w:val="Heading4"/>
@@ -4122,9 +4216,10 @@
         <w:t xml:space="preserve">Assignments due:</w:t>
       </w:r>
     </w:p>
-    <w:bookmarkEnd w:id="assignments-due-1"/>
-    <w:p>
-      <w:pPr>
+    <w:bookmarkEnd w:id="125"/>
+    <w:p>
+      <w:pPr>
+        <w:pStyle w:val="Compact"/>
         <w:numPr>
           <w:numId w:val="14"/>
           <w:ilvl w:val="0"/>
@@ -4134,7 +4229,7 @@
         <w:t xml:space="preserve">final paper</w:t>
       </w:r>
     </w:p>
-    <w:bookmarkStart w:id="assignments-2" w:name="assignments-2"/>
+    <w:bookmarkStart w:id="126" w:name="assignments-2"/>
     <w:p>
       <w:pPr>
         <w:pStyle w:val="Heading1"/>
@@ -4143,8 +4238,8 @@
         <w:t xml:space="preserve">Assignments</w:t>
       </w:r>
     </w:p>
-    <w:bookmarkEnd w:id="assignments-2"/>
-    <w:bookmarkStart w:id="due-dates-and-grading" w:name="due-dates-and-grading"/>
+    <w:bookmarkEnd w:id="126"/>
+    <w:bookmarkStart w:id="127" w:name="due-dates-and-grading"/>
     <w:p>
       <w:pPr>
         <w:pStyle w:val="Heading4"/>
@@ -4153,7 +4248,7 @@
         <w:t xml:space="preserve">Due Dates and Grading</w:t>
       </w:r>
     </w:p>
-    <w:bookmarkEnd w:id="due-dates-and-grading"/>
+    <w:bookmarkEnd w:id="127"/>
     <w:tbl>
       <w:tblPr>
         <w:tblStyle w:val="TableNormal"/>
@@ -4169,6 +4264,7 @@
           </w:tcPr>
           <w:p>
             <w:pPr>
+              <w:pStyle w:val="Compact"/>
               <w:jc w:val="left"/>
             </w:pPr>
             <w:r>
@@ -4185,6 +4281,7 @@
           </w:tcPr>
           <w:p>
             <w:pPr>
+              <w:pStyle w:val="Compact"/>
               <w:jc w:val="left"/>
             </w:pPr>
             <w:r>
@@ -4201,6 +4298,7 @@
           </w:tcPr>
           <w:p>
             <w:pPr>
+              <w:pStyle w:val="Compact"/>
               <w:jc w:val="left"/>
             </w:pPr>
             <w:r>
@@ -4213,6 +4311,7 @@
         <w:tc>
           <w:p>
             <w:pPr>
+              <w:pStyle w:val="Compact"/>
               <w:jc w:val="left"/>
             </w:pPr>
             <w:r>
@@ -4223,6 +4322,7 @@
         <w:tc>
           <w:p>
             <w:pPr>
+              <w:pStyle w:val="Compact"/>
               <w:jc w:val="left"/>
             </w:pPr>
             <w:r>
@@ -4233,6 +4333,7 @@
         <w:tc>
           <w:p>
             <w:pPr>
+              <w:pStyle w:val="Compact"/>
               <w:jc w:val="left"/>
             </w:pPr>
             <w:r>
@@ -4245,6 +4346,7 @@
         <w:tc>
           <w:p>
             <w:pPr>
+              <w:pStyle w:val="Compact"/>
               <w:jc w:val="left"/>
             </w:pPr>
             <w:r>
@@ -4255,6 +4357,7 @@
         <w:tc>
           <w:p>
             <w:pPr>
+              <w:pStyle w:val="Compact"/>
               <w:jc w:val="left"/>
             </w:pPr>
             <w:r>
@@ -4265,6 +4368,7 @@
         <w:tc>
           <w:p>
             <w:pPr>
+              <w:pStyle w:val="Compact"/>
               <w:jc w:val="left"/>
             </w:pPr>
             <w:r>
@@ -4277,6 +4381,7 @@
         <w:tc>
           <w:p>
             <w:pPr>
+              <w:pStyle w:val="Compact"/>
               <w:jc w:val="left"/>
             </w:pPr>
             <w:r>
@@ -4287,6 +4392,7 @@
         <w:tc>
           <w:p>
             <w:pPr>
+              <w:pStyle w:val="Compact"/>
               <w:jc w:val="left"/>
             </w:pPr>
             <w:r>
@@ -4297,6 +4403,7 @@
         <w:tc>
           <w:p>
             <w:pPr>
+              <w:pStyle w:val="Compact"/>
               <w:jc w:val="left"/>
             </w:pPr>
             <w:r>
@@ -4309,6 +4416,7 @@
         <w:tc>
           <w:p>
             <w:pPr>
+              <w:pStyle w:val="Compact"/>
               <w:jc w:val="left"/>
             </w:pPr>
             <w:r>
@@ -4319,6 +4427,7 @@
         <w:tc>
           <w:p>
             <w:pPr>
+              <w:pStyle w:val="Compact"/>
               <w:jc w:val="left"/>
             </w:pPr>
             <w:r>
@@ -4329,6 +4438,7 @@
         <w:tc>
           <w:p>
             <w:pPr>
+              <w:pStyle w:val="Compact"/>
               <w:jc w:val="left"/>
             </w:pPr>
             <w:r>
@@ -4341,6 +4451,7 @@
         <w:tc>
           <w:p>
             <w:pPr>
+              <w:pStyle w:val="Compact"/>
               <w:jc w:val="left"/>
             </w:pPr>
             <w:r>
@@ -4351,6 +4462,7 @@
         <w:tc>
           <w:p>
             <w:pPr>
+              <w:pStyle w:val="Compact"/>
               <w:jc w:val="left"/>
             </w:pPr>
             <w:r>
@@ -4361,6 +4473,7 @@
         <w:tc>
           <w:p>
             <w:pPr>
+              <w:pStyle w:val="Compact"/>
               <w:jc w:val="left"/>
             </w:pPr>
             <w:r>
@@ -4370,7 +4483,7 @@
         </w:tc>
       </w:tr>
     </w:tbl>
-    <w:bookmarkStart w:id="participation" w:name="participation"/>
+    <w:bookmarkStart w:id="128" w:name="participation"/>
     <w:p>
       <w:pPr>
         <w:pStyle w:val="Heading2"/>
@@ -4379,7 +4492,7 @@
         <w:t xml:space="preserve">Participation</w:t>
       </w:r>
     </w:p>
-    <w:bookmarkEnd w:id="participation"/>
+    <w:bookmarkEnd w:id="128"/>
     <w:p>
       <w:r>
         <w:t xml:space="preserve">This is a reading-oriented course. Whether class is conducted in-person or asynchronously online, you are expected to be prepared each week. In a typical week, there will be 40-80 pages of reading. Sometimes there will be videos to watch as well. Let’s call all of these</w:t>
@@ -4407,7 +4520,7 @@
         <w:t xml:space="preserve">Your grade in this area will be determined by the end of term particpant survey and the instructor grade.</w:t>
       </w:r>
     </w:p>
-    <w:bookmarkStart w:id="session-leader" w:name="session-leader"/>
+    <w:bookmarkStart w:id="129" w:name="session-leader"/>
     <w:p>
       <w:pPr>
         <w:pStyle w:val="Heading2"/>
@@ -4416,7 +4529,7 @@
         <w:t xml:space="preserve">Session leader</w:t>
       </w:r>
     </w:p>
-    <w:bookmarkEnd w:id="session-leader"/>
+    <w:bookmarkEnd w:id="129"/>
     <w:p>
       <w:r>
         <w:t xml:space="preserve">Everyone in the class will be responsible for leading a class session, either alone or working with a partner (depending on class size). When you sign up to lead a session, you will either be leading an in-person seminar or an online discussion. In either case, you should take extra time to understand the readings for the session you are leading, take notes on the readings, and formulate questions.</w:t>
@@ -4434,6 +4547,7 @@
     </w:p>
     <w:p>
       <w:pPr>
+        <w:pStyle w:val="Compact"/>
         <w:numPr>
           <w:numId w:val="15"/>
           <w:ilvl w:val="0"/>
@@ -4445,6 +4559,7 @@
     </w:p>
     <w:p>
       <w:pPr>
+        <w:pStyle w:val="Compact"/>
         <w:numPr>
           <w:numId w:val="15"/>
           <w:ilvl w:val="0"/>
@@ -4456,6 +4571,7 @@
     </w:p>
     <w:p>
       <w:pPr>
+        <w:pStyle w:val="Compact"/>
         <w:numPr>
           <w:numId w:val="15"/>
           <w:ilvl w:val="0"/>
@@ -4467,6 +4583,7 @@
     </w:p>
     <w:p>
       <w:pPr>
+        <w:pStyle w:val="Compact"/>
         <w:numPr>
           <w:numId w:val="15"/>
           <w:ilvl w:val="0"/>
@@ -4478,6 +4595,7 @@
     </w:p>
     <w:p>
       <w:pPr>
+        <w:pStyle w:val="Compact"/>
         <w:numPr>
           <w:numId w:val="15"/>
           <w:ilvl w:val="0"/>
@@ -4494,6 +4612,7 @@
     </w:p>
     <w:p>
       <w:pPr>
+        <w:pStyle w:val="Compact"/>
         <w:numPr>
           <w:numId w:val="16"/>
           <w:ilvl w:val="0"/>
@@ -4523,6 +4642,7 @@
     </w:p>
     <w:p>
       <w:pPr>
+        <w:pStyle w:val="Compact"/>
         <w:numPr>
           <w:numId w:val="16"/>
           <w:ilvl w:val="0"/>
@@ -4546,6 +4666,7 @@
     </w:p>
     <w:p>
       <w:pPr>
+        <w:pStyle w:val="Compact"/>
         <w:numPr>
           <w:numId w:val="16"/>
           <w:ilvl w:val="0"/>
@@ -4557,6 +4678,7 @@
     </w:p>
     <w:p>
       <w:pPr>
+        <w:pStyle w:val="Compact"/>
         <w:numPr>
           <w:numId w:val="16"/>
           <w:ilvl w:val="0"/>
@@ -4568,6 +4690,7 @@
     </w:p>
     <w:p>
       <w:pPr>
+        <w:pStyle w:val="Compact"/>
         <w:numPr>
           <w:numId w:val="16"/>
           <w:ilvl w:val="0"/>
@@ -4596,6 +4719,7 @@
     </w:p>
     <w:p>
       <w:pPr>
+        <w:pStyle w:val="Compact"/>
         <w:numPr>
           <w:numId w:val="17"/>
           <w:ilvl w:val="0"/>
@@ -4607,6 +4731,7 @@
     </w:p>
     <w:p>
       <w:pPr>
+        <w:pStyle w:val="Compact"/>
         <w:numPr>
           <w:numId w:val="17"/>
           <w:ilvl w:val="0"/>
@@ -4618,6 +4743,7 @@
     </w:p>
     <w:p>
       <w:pPr>
+        <w:pStyle w:val="Compact"/>
         <w:numPr>
           <w:numId w:val="17"/>
           <w:ilvl w:val="0"/>
@@ -4647,7 +4773,7 @@
         <w:t xml:space="preserve">Your grade in this area will be determined by the session leader survey completed by all participants.</w:t>
       </w:r>
     </w:p>
-    <w:bookmarkStart w:id="open-education-report" w:name="open-education-report"/>
+    <w:bookmarkStart w:id="130" w:name="open-education-report"/>
     <w:p>
       <w:pPr>
         <w:pStyle w:val="Heading2"/>
@@ -4656,7 +4782,7 @@
         <w:t xml:space="preserve">Open Education Report</w:t>
       </w:r>
     </w:p>
-    <w:bookmarkEnd w:id="open-education-report"/>
+    <w:bookmarkEnd w:id="130"/>
     <w:p>
       <w:r>
         <w:t xml:space="preserve">By the second week of the semester, you will choose an Open Education Project (see list below) to follow and study. You should plan to spend at least one hour a week participating in the project. Typically, at first, this will mean reading about it and following along. As you learn about the community, you can contribute more to its projects.</w:t>
@@ -4669,10 +4795,10 @@
       <w:r>
         <w:t xml:space="preserve"> </w:t>
       </w:r>
-      <w:hyperlink r:id="link63">
-        <w:r>
-          <w:rPr>
-            <w:rStyle w:val="Hyperlink"/>
+      <w:hyperlink r:id="rId131">
+        <w:r>
+          <w:rPr>
+            <w:rStyle w:val="Link"/>
           </w:rPr>
           <w:t xml:space="preserve">Ed Tech Blog</w:t>
         </w:r>
@@ -4683,6 +4809,7 @@
     </w:p>
     <w:p>
       <w:pPr>
+        <w:pStyle w:val="Compact"/>
         <w:numPr>
           <w:numId w:val="18"/>
           <w:ilvl w:val="0"/>
@@ -4697,6 +4824,7 @@
     </w:p>
     <w:p>
       <w:pPr>
+        <w:pStyle w:val="Compact"/>
         <w:numPr>
           <w:numId w:val="19"/>
           <w:ilvl w:val="1"/>
@@ -4708,6 +4836,7 @@
     </w:p>
     <w:p>
       <w:pPr>
+        <w:pStyle w:val="Compact"/>
         <w:numPr>
           <w:numId w:val="19"/>
           <w:ilvl w:val="1"/>
@@ -4719,6 +4848,7 @@
     </w:p>
     <w:p>
       <w:pPr>
+        <w:pStyle w:val="Compact"/>
         <w:numPr>
           <w:numId w:val="19"/>
           <w:ilvl w:val="1"/>
@@ -4730,8 +4860,9 @@
     </w:p>
     <w:p>
       <w:pPr>
-        <w:numPr>
-          <w:numId w:val="19"/>
+        <w:pStyle w:val="Compact"/>
+        <w:numPr>
+          <w:numId w:val="18"/>
           <w:ilvl w:val="0"/>
         </w:numPr>
       </w:pPr>
@@ -4744,6 +4875,7 @@
     </w:p>
     <w:p>
       <w:pPr>
+        <w:pStyle w:val="Compact"/>
         <w:numPr>
           <w:numId w:val="20"/>
           <w:ilvl w:val="1"/>
@@ -4755,6 +4887,7 @@
     </w:p>
     <w:p>
       <w:pPr>
+        <w:pStyle w:val="Compact"/>
         <w:numPr>
           <w:numId w:val="20"/>
           <w:ilvl w:val="1"/>
@@ -4766,6 +4899,7 @@
     </w:p>
     <w:p>
       <w:pPr>
+        <w:pStyle w:val="Compact"/>
         <w:numPr>
           <w:numId w:val="20"/>
           <w:ilvl w:val="1"/>
@@ -4777,6 +4911,7 @@
     </w:p>
     <w:p>
       <w:pPr>
+        <w:pStyle w:val="Compact"/>
         <w:numPr>
           <w:numId w:val="20"/>
           <w:ilvl w:val="1"/>
@@ -4788,6 +4923,7 @@
     </w:p>
     <w:p>
       <w:pPr>
+        <w:pStyle w:val="Compact"/>
         <w:numPr>
           <w:numId w:val="20"/>
           <w:ilvl w:val="1"/>
@@ -4799,8 +4935,9 @@
     </w:p>
     <w:p>
       <w:pPr>
-        <w:numPr>
-          <w:numId w:val="20"/>
+        <w:pStyle w:val="Compact"/>
+        <w:numPr>
+          <w:numId w:val="18"/>
           <w:ilvl w:val="0"/>
         </w:numPr>
       </w:pPr>
@@ -4813,6 +4950,7 @@
     </w:p>
     <w:p>
       <w:pPr>
+        <w:pStyle w:val="Compact"/>
         <w:numPr>
           <w:numId w:val="21"/>
           <w:ilvl w:val="1"/>
@@ -4824,6 +4962,7 @@
     </w:p>
     <w:p>
       <w:pPr>
+        <w:pStyle w:val="Compact"/>
         <w:numPr>
           <w:numId w:val="21"/>
           <w:ilvl w:val="1"/>
@@ -4835,6 +4974,7 @@
     </w:p>
     <w:p>
       <w:pPr>
+        <w:pStyle w:val="Compact"/>
         <w:numPr>
           <w:numId w:val="21"/>
           <w:ilvl w:val="1"/>
@@ -4846,6 +4986,7 @@
     </w:p>
     <w:p>
       <w:pPr>
+        <w:pStyle w:val="Compact"/>
         <w:numPr>
           <w:numId w:val="21"/>
           <w:ilvl w:val="1"/>
@@ -4857,8 +4998,9 @@
     </w:p>
     <w:p>
       <w:pPr>
-        <w:numPr>
-          <w:numId w:val="21"/>
+        <w:pStyle w:val="Compact"/>
+        <w:numPr>
+          <w:numId w:val="18"/>
           <w:ilvl w:val="0"/>
         </w:numPr>
       </w:pPr>
@@ -4871,6 +5013,7 @@
     </w:p>
     <w:p>
       <w:pPr>
+        <w:pStyle w:val="Compact"/>
         <w:numPr>
           <w:numId w:val="22"/>
           <w:ilvl w:val="1"/>
@@ -4897,6 +5040,7 @@
     </w:p>
     <w:p>
       <w:pPr>
+        <w:pStyle w:val="Compact"/>
         <w:numPr>
           <w:numId w:val="22"/>
           <w:ilvl w:val="1"/>
@@ -4908,6 +5052,7 @@
     </w:p>
     <w:p>
       <w:pPr>
+        <w:pStyle w:val="Compact"/>
         <w:numPr>
           <w:numId w:val="22"/>
           <w:ilvl w:val="1"/>
@@ -4919,8 +5064,9 @@
     </w:p>
     <w:p>
       <w:pPr>
-        <w:numPr>
-          <w:numId w:val="22"/>
+        <w:pStyle w:val="Compact"/>
+        <w:numPr>
+          <w:numId w:val="18"/>
           <w:ilvl w:val="0"/>
         </w:numPr>
       </w:pPr>
@@ -4933,6 +5079,7 @@
     </w:p>
     <w:p>
       <w:pPr>
+        <w:pStyle w:val="Compact"/>
         <w:numPr>
           <w:numId w:val="23"/>
           <w:ilvl w:val="1"/>
@@ -4944,6 +5091,7 @@
     </w:p>
     <w:p>
       <w:pPr>
+        <w:pStyle w:val="Compact"/>
         <w:numPr>
           <w:numId w:val="23"/>
           <w:ilvl w:val="1"/>
@@ -4955,6 +5103,7 @@
     </w:p>
     <w:p>
       <w:pPr>
+        <w:pStyle w:val="Compact"/>
         <w:numPr>
           <w:numId w:val="23"/>
           <w:ilvl w:val="1"/>
@@ -4966,6 +5115,7 @@
     </w:p>
     <w:p>
       <w:pPr>
+        <w:pStyle w:val="Compact"/>
         <w:numPr>
           <w:numId w:val="23"/>
           <w:ilvl w:val="1"/>
@@ -4977,10 +5127,32 @@
     </w:p>
     <w:p>
       <w:r>
-        <w:t xml:space="preserve">Your report should be concise, well edited, and prepared in a way that will make it useful for a general audience interested in technology and open education. Aim 2 pages (500-700 words).</w:t>
-      </w:r>
-    </w:p>
-    <w:bookmarkStart w:id="open-ed-subject-guide" w:name="open-ed-subject-guide"/>
+        <w:t xml:space="preserve">Your report should be concise, well edited, and prepared in a way that will make it useful for a general audience interested in technology and open education. Aim 2 pages (500-700 words). Along with the written report, you will prepare a 5 minute lightning talk [</w:t>
+      </w:r>
+      <w:hyperlink r:id="rId132">
+        <w:r>
+          <w:rPr>
+            <w:rStyle w:val="Link"/>
+          </w:rPr>
+          <w:t xml:space="preserve">1</w:t>
+        </w:r>
+      </w:hyperlink>
+      <w:r>
+        <w:t xml:space="preserve">] [</w:t>
+      </w:r>
+      <w:hyperlink r:id="rId133">
+        <w:r>
+          <w:rPr>
+            <w:rStyle w:val="Link"/>
+          </w:rPr>
+          <w:t xml:space="preserve">2</w:t>
+        </w:r>
+      </w:hyperlink>
+      <w:r>
+        <w:t xml:space="preserve">] about your project.</w:t>
+      </w:r>
+    </w:p>
+    <w:bookmarkStart w:id="134" w:name="open-ed-subject-guide"/>
     <w:p>
       <w:pPr>
         <w:pStyle w:val="Heading2"/>
@@ -4989,7 +5161,7 @@
         <w:t xml:space="preserve">Open Ed Subject Guide</w:t>
       </w:r>
     </w:p>
-    <w:bookmarkEnd w:id="open-ed-subject-guide"/>
+    <w:bookmarkEnd w:id="134"/>
     <w:p>
       <w:r>
         <w:t xml:space="preserve">The subject guide is a group project that you will complete with your study group and it will be graded Pass/Fail. Your project will not pass until their is consensus with the entire class that it is ready to launch.</w:t>
@@ -5027,10 +5199,10 @@
         <w:t xml:space="preserve">”</w:t>
       </w:r>
       <w:r>
-        <w:t xml:space="preserve">). For this project, you will gather a collection of open resources that your group thinks are useful and important for the topic. The guide will consist of an annotated list of these tools with some brief introductory text. Your group will create a brief video highlighting the tools. The video must be between 3-5 minutes long. The video will be released with a Creative Commons License on YouTube and the collection will be posted on the AU ED Tech blog (where all th content is CC licensed).</w:t>
-      </w:r>
-    </w:p>
-    <w:bookmarkStart w:id="critical-essay" w:name="critical-essay"/>
+        <w:t xml:space="preserve">). You will gather a collection of open resources that your group thinks are useful and important for the topic. The guide will consist of an annotated list of these tools with some brief introductory text. Your group will create a brief video highlighting the tools. The video must be between 3-5 minutes long. The video will be released with a Creative Commons License on YouTube and the collection will be posted on the AU ED Tech blog (where all the content is CC licensed).</w:t>
+      </w:r>
+    </w:p>
+    <w:bookmarkStart w:id="135" w:name="critical-essay"/>
     <w:p>
       <w:pPr>
         <w:pStyle w:val="Heading2"/>
@@ -5039,7 +5211,7 @@
         <w:t xml:space="preserve">Critical Essay</w:t>
       </w:r>
     </w:p>
-    <w:bookmarkEnd w:id="critical-essay"/>
+    <w:bookmarkEnd w:id="135"/>
     <w:p>
       <w:r>
         <w:t xml:space="preserve">Choose an area of interest that has arisen out of the course readings and discussions and write a reflective essay on this topic. Follow</w:t>
@@ -5047,10 +5219,10 @@
       <w:r>
         <w:t xml:space="preserve"> </w:t>
       </w:r>
-      <w:hyperlink r:id="link64">
-        <w:r>
-          <w:rPr>
-            <w:rStyle w:val="Hyperlink"/>
+      <w:hyperlink r:id="rId136">
+        <w:r>
+          <w:rPr>
+            <w:rStyle w:val="Link"/>
           </w:rPr>
           <w:t xml:space="preserve">Chris Higgins’ Notes on the critical-interpretive essay</w:t>
         </w:r>
@@ -5132,10 +5304,10 @@
       <w:r>
         <w:t xml:space="preserve"> </w:t>
       </w:r>
-      <w:hyperlink r:id="link63">
-        <w:r>
-          <w:rPr>
-            <w:rStyle w:val="Hyperlink"/>
+      <w:hyperlink r:id="rId131">
+        <w:r>
+          <w:rPr>
+            <w:rStyle w:val="Link"/>
           </w:rPr>
           <w:t xml:space="preserve">Educational Technology Blog</w:t>
         </w:r>
@@ -5146,10 +5318,10 @@
       <w:r>
         <w:t xml:space="preserve"> </w:t>
       </w:r>
-      <w:hyperlink r:id="link65">
-        <w:r>
-          <w:rPr>
-            <w:rStyle w:val="Hyperlink"/>
+      <w:hyperlink r:id="rId137">
+        <w:r>
+          <w:rPr>
+            <w:rStyle w:val="Link"/>
           </w:rPr>
           <w:t xml:space="preserve">Writing Center</w:t>
         </w:r>
@@ -5191,10 +5363,10 @@
       <w:r>
         <w:t xml:space="preserve"> </w:t>
       </w:r>
-      <w:hyperlink r:id="link66">
-        <w:r>
-          <w:rPr>
-            <w:rStyle w:val="Hyperlink"/>
+      <w:hyperlink r:id="rId138">
+        <w:r>
+          <w:rPr>
+            <w:rStyle w:val="Link"/>
             <w:i/>
           </w:rPr>
           <w:t xml:space="preserve">Journal of Peer Production</w:t>
@@ -5208,6 +5380,7 @@
     </w:p>
     <w:p>
       <w:pPr>
+        <w:pStyle w:val="Compact"/>
         <w:numPr>
           <w:numId w:val="24"/>
           <w:ilvl w:val="0"/>
@@ -5219,6 +5392,7 @@
     </w:p>
     <w:p>
       <w:pPr>
+        <w:pStyle w:val="Compact"/>
         <w:numPr>
           <w:numId w:val="24"/>
           <w:ilvl w:val="0"/>
@@ -5242,6 +5416,7 @@
     </w:p>
     <w:p>
       <w:pPr>
+        <w:pStyle w:val="Compact"/>
         <w:numPr>
           <w:numId w:val="24"/>
           <w:ilvl w:val="0"/>
@@ -5253,6 +5428,7 @@
     </w:p>
     <w:p>
       <w:pPr>
+        <w:pStyle w:val="Compact"/>
         <w:numPr>
           <w:numId w:val="24"/>
           <w:ilvl w:val="0"/>
@@ -5264,6 +5440,7 @@
     </w:p>
     <w:p>
       <w:pPr>
+        <w:pStyle w:val="Compact"/>
         <w:numPr>
           <w:numId w:val="25"/>
           <w:ilvl w:val="1"/>
@@ -5284,6 +5461,7 @@
     </w:p>
     <w:p>
       <w:pPr>
+        <w:pStyle w:val="Compact"/>
         <w:numPr>
           <w:numId w:val="26"/>
           <w:ilvl w:val="2"/>
@@ -5295,6 +5473,7 @@
     </w:p>
     <w:p>
       <w:pPr>
+        <w:pStyle w:val="Compact"/>
         <w:numPr>
           <w:numId w:val="26"/>
           <w:ilvl w:val="2"/>
@@ -5306,6 +5485,7 @@
     </w:p>
     <w:p>
       <w:pPr>
+        <w:pStyle w:val="Compact"/>
         <w:numPr>
           <w:numId w:val="26"/>
           <w:ilvl w:val="2"/>
@@ -5317,6 +5497,7 @@
     </w:p>
     <w:p>
       <w:pPr>
+        <w:pStyle w:val="Compact"/>
         <w:numPr>
           <w:numId w:val="26"/>
           <w:ilvl w:val="2"/>
@@ -5328,8 +5509,9 @@
     </w:p>
     <w:p>
       <w:pPr>
-        <w:numPr>
-          <w:numId w:val="26"/>
+        <w:pStyle w:val="Compact"/>
+        <w:numPr>
+          <w:numId w:val="25"/>
           <w:ilvl w:val="1"/>
         </w:numPr>
       </w:pPr>
@@ -5348,8 +5530,9 @@
     </w:p>
     <w:p>
       <w:pPr>
-        <w:numPr>
-          <w:numId w:val="26"/>
+        <w:pStyle w:val="Compact"/>
+        <w:numPr>
+          <w:numId w:val="25"/>
           <w:ilvl w:val="1"/>
         </w:numPr>
       </w:pPr>
@@ -5368,8 +5551,9 @@
     </w:p>
     <w:p>
       <w:pPr>
-        <w:numPr>
-          <w:numId w:val="26"/>
+        <w:pStyle w:val="Compact"/>
+        <w:numPr>
+          <w:numId w:val="25"/>
           <w:ilvl w:val="1"/>
         </w:numPr>
       </w:pPr>
@@ -5385,8 +5569,9 @@
     </w:p>
     <w:p>
       <w:pPr>
-        <w:numPr>
-          <w:numId w:val="26"/>
+        <w:pStyle w:val="Compact"/>
+        <w:numPr>
+          <w:numId w:val="25"/>
           <w:ilvl w:val="1"/>
         </w:numPr>
       </w:pPr>
@@ -5405,8 +5590,9 @@
     </w:p>
     <w:p>
       <w:pPr>
-        <w:numPr>
-          <w:numId w:val="26"/>
+        <w:pStyle w:val="Compact"/>
+        <w:numPr>
+          <w:numId w:val="25"/>
           <w:ilvl w:val="1"/>
         </w:numPr>
       </w:pPr>
@@ -5425,8 +5611,9 @@
     </w:p>
     <w:p>
       <w:pPr>
-        <w:numPr>
-          <w:numId w:val="26"/>
+        <w:pStyle w:val="Compact"/>
+        <w:numPr>
+          <w:numId w:val="25"/>
           <w:ilvl w:val="1"/>
         </w:numPr>
       </w:pPr>
@@ -5447,10 +5634,10 @@
       <w:r>
         <w:t xml:space="preserve"> </w:t>
       </w:r>
-      <w:hyperlink r:id="link67">
-        <w:r>
-          <w:rPr>
-            <w:rStyle w:val="Hyperlink"/>
+      <w:hyperlink r:id="rId139">
+        <w:r>
+          <w:rPr>
+            <w:rStyle w:val="Link"/>
           </w:rPr>
           <w:t xml:space="preserve">Purdue Owling Writing Lab</w:t>
         </w:r>
@@ -5469,10 +5656,10 @@
       <w:r>
         <w:t xml:space="preserve"> </w:t>
       </w:r>
-      <w:hyperlink r:id="link68">
-        <w:r>
-          <w:rPr>
-            <w:rStyle w:val="Hyperlink"/>
+      <w:hyperlink r:id="rId140">
+        <w:r>
+          <w:rPr>
+            <w:rStyle w:val="Link"/>
           </w:rPr>
           <w:t xml:space="preserve">Process: Appendix A</w:t>
         </w:r>
@@ -5500,7 +5687,7 @@
         <w:t xml:space="preserve">If your work is plagiarized or otherwise violates [Adelphi’s Code of Academic] you will receive zero points for this assignment with no opportunity to re-write it.</w:t>
       </w:r>
     </w:p>
-    <w:bookmarkStart w:id="open-education-projects" w:name="open-education-projects"/>
+    <w:bookmarkStart w:id="141" w:name="open-education-projects"/>
     <w:p>
       <w:pPr>
         <w:pStyle w:val="Heading1"/>
@@ -5509,7 +5696,7 @@
         <w:t xml:space="preserve">Open Education Projects</w:t>
       </w:r>
     </w:p>
-    <w:bookmarkEnd w:id="open-education-projects"/>
+    <w:bookmarkEnd w:id="141"/>
     <w:p>
       <w:r>
         <w:t xml:space="preserve">This is a selected list of open education projects. You will take a several weeks to try to get to know one of these projects, and then report back what you learned to the group. Here are some questions that might inform you study:</w:t>
@@ -5517,6 +5704,7 @@
     </w:p>
     <w:p>
       <w:pPr>
+        <w:pStyle w:val="Compact"/>
         <w:numPr>
           <w:numId w:val="27"/>
           <w:ilvl w:val="0"/>
@@ -5528,6 +5716,7 @@
     </w:p>
     <w:p>
       <w:pPr>
+        <w:pStyle w:val="Compact"/>
         <w:numPr>
           <w:numId w:val="27"/>
           <w:ilvl w:val="0"/>
@@ -5551,6 +5740,7 @@
     </w:p>
     <w:p>
       <w:pPr>
+        <w:pStyle w:val="Compact"/>
         <w:numPr>
           <w:numId w:val="27"/>
           <w:ilvl w:val="0"/>
@@ -5562,6 +5752,7 @@
     </w:p>
     <w:p>
       <w:pPr>
+        <w:pStyle w:val="Compact"/>
         <w:numPr>
           <w:numId w:val="27"/>
           <w:ilvl w:val="0"/>
@@ -5573,6 +5764,7 @@
     </w:p>
     <w:p>
       <w:pPr>
+        <w:pStyle w:val="Compact"/>
         <w:numPr>
           <w:numId w:val="27"/>
           <w:ilvl w:val="0"/>
@@ -5584,6 +5776,7 @@
     </w:p>
     <w:p>
       <w:pPr>
+        <w:pStyle w:val="Compact"/>
         <w:numPr>
           <w:numId w:val="27"/>
           <w:ilvl w:val="0"/>
@@ -5593,7 +5786,7 @@
         <w:t xml:space="preserve">who does or is likely to benefit the most if this project succeeds?</w:t>
       </w:r>
     </w:p>
-    <w:bookmarkStart w:id="list-of-selected-project-open-ed-projects" w:name="list-of-selected-project-open-ed-projects"/>
+    <w:bookmarkStart w:id="142" w:name="list-of-selected-project-open-ed-projects"/>
     <w:p>
       <w:pPr>
         <w:pStyle w:val="Heading2"/>
@@ -5602,9 +5795,10 @@
         <w:t xml:space="preserve">List of Selected Project Open Ed Projects</w:t>
       </w:r>
     </w:p>
-    <w:bookmarkEnd w:id="list-of-selected-project-open-ed-projects"/>
-    <w:p>
-      <w:pPr>
+    <w:bookmarkEnd w:id="142"/>
+    <w:p>
+      <w:pPr>
+        <w:pStyle w:val="Compact"/>
         <w:numPr>
           <w:numId w:val="28"/>
           <w:ilvl w:val="0"/>
@@ -5616,15 +5810,16 @@
     </w:p>
     <w:p>
       <w:pPr>
+        <w:pStyle w:val="Compact"/>
         <w:numPr>
           <w:numId w:val="29"/>
           <w:ilvl w:val="1"/>
         </w:numPr>
       </w:pPr>
-      <w:hyperlink r:id="link69">
-        <w:r>
-          <w:rPr>
-            <w:rStyle w:val="Hyperlink"/>
+      <w:hyperlink r:id="rId143">
+        <w:r>
+          <w:rPr>
+            <w:rStyle w:val="Link"/>
           </w:rPr>
           <w:t xml:space="preserve">MIT OCW</w:t>
         </w:r>
@@ -5632,15 +5827,16 @@
     </w:p>
     <w:p>
       <w:pPr>
+        <w:pStyle w:val="Compact"/>
         <w:numPr>
           <w:numId w:val="29"/>
           <w:ilvl w:val="1"/>
         </w:numPr>
       </w:pPr>
-      <w:hyperlink r:id="link70">
-        <w:r>
-          <w:rPr>
-            <w:rStyle w:val="Hyperlink"/>
+      <w:hyperlink r:id="rId144">
+        <w:r>
+          <w:rPr>
+            <w:rStyle w:val="Link"/>
           </w:rPr>
           <w:t xml:space="preserve">P2P University</w:t>
         </w:r>
@@ -5648,15 +5844,16 @@
     </w:p>
     <w:p>
       <w:pPr>
+        <w:pStyle w:val="Compact"/>
         <w:numPr>
           <w:numId w:val="29"/>
           <w:ilvl w:val="1"/>
         </w:numPr>
       </w:pPr>
-      <w:hyperlink r:id="link71">
-        <w:r>
-          <w:rPr>
-            <w:rStyle w:val="Hyperlink"/>
+      <w:hyperlink r:id="rId145">
+        <w:r>
+          <w:rPr>
+            <w:rStyle w:val="Link"/>
           </w:rPr>
           <w:t xml:space="preserve">Udacity</w:t>
         </w:r>
@@ -5664,15 +5861,16 @@
     </w:p>
     <w:p>
       <w:pPr>
+        <w:pStyle w:val="Compact"/>
         <w:numPr>
           <w:numId w:val="29"/>
           <w:ilvl w:val="1"/>
         </w:numPr>
       </w:pPr>
-      <w:hyperlink r:id="link72">
-        <w:r>
-          <w:rPr>
-            <w:rStyle w:val="Hyperlink"/>
+      <w:hyperlink r:id="rId146">
+        <w:r>
+          <w:rPr>
+            <w:rStyle w:val="Link"/>
           </w:rPr>
           <w:t xml:space="preserve">Coursera</w:t>
         </w:r>
@@ -5680,15 +5878,16 @@
     </w:p>
     <w:p>
       <w:pPr>
+        <w:pStyle w:val="Compact"/>
         <w:numPr>
           <w:numId w:val="29"/>
           <w:ilvl w:val="1"/>
         </w:numPr>
       </w:pPr>
-      <w:hyperlink r:id="link73">
-        <w:r>
-          <w:rPr>
-            <w:rStyle w:val="Hyperlink"/>
+      <w:hyperlink r:id="rId147">
+        <w:r>
+          <w:rPr>
+            <w:rStyle w:val="Link"/>
           </w:rPr>
           <w:t xml:space="preserve">OpenStudy</w:t>
         </w:r>
@@ -5696,15 +5895,16 @@
     </w:p>
     <w:p>
       <w:pPr>
+        <w:pStyle w:val="Compact"/>
         <w:numPr>
           <w:numId w:val="29"/>
           <w:ilvl w:val="1"/>
         </w:numPr>
       </w:pPr>
-      <w:hyperlink r:id="link74">
-        <w:r>
-          <w:rPr>
-            <w:rStyle w:val="Hyperlink"/>
+      <w:hyperlink r:id="rId148">
+        <w:r>
+          <w:rPr>
+            <w:rStyle w:val="Link"/>
           </w:rPr>
           <w:t xml:space="preserve">Saylor</w:t>
         </w:r>
@@ -5712,15 +5912,16 @@
     </w:p>
     <w:p>
       <w:pPr>
+        <w:pStyle w:val="Compact"/>
         <w:numPr>
           <w:numId w:val="29"/>
           <w:ilvl w:val="1"/>
         </w:numPr>
       </w:pPr>
-      <w:hyperlink r:id="link75">
-        <w:r>
-          <w:rPr>
-            <w:rStyle w:val="Hyperlink"/>
+      <w:hyperlink r:id="rId149">
+        <w:r>
+          <w:rPr>
+            <w:rStyle w:val="Link"/>
           </w:rPr>
           <w:t xml:space="preserve">Instructables</w:t>
         </w:r>
@@ -5728,15 +5929,16 @@
     </w:p>
     <w:p>
       <w:pPr>
+        <w:pStyle w:val="Compact"/>
         <w:numPr>
           <w:numId w:val="29"/>
           <w:ilvl w:val="1"/>
         </w:numPr>
       </w:pPr>
-      <w:hyperlink r:id="link76">
-        <w:r>
-          <w:rPr>
-            <w:rStyle w:val="Hyperlink"/>
+      <w:hyperlink r:id="rId150">
+        <w:r>
+          <w:rPr>
+            <w:rStyle w:val="Link"/>
           </w:rPr>
           <w:t xml:space="preserve">Khan Academy</w:t>
         </w:r>
@@ -5744,15 +5946,16 @@
     </w:p>
     <w:p>
       <w:pPr>
+        <w:pStyle w:val="Compact"/>
         <w:numPr>
           <w:numId w:val="29"/>
           <w:ilvl w:val="1"/>
         </w:numPr>
       </w:pPr>
-      <w:hyperlink r:id="link77">
-        <w:r>
-          <w:rPr>
-            <w:rStyle w:val="Hyperlink"/>
+      <w:hyperlink r:id="rId151">
+        <w:r>
+          <w:rPr>
+            <w:rStyle w:val="Link"/>
           </w:rPr>
           <w:t xml:space="preserve">Khan Academy Smarthistory</w:t>
         </w:r>
@@ -5760,15 +5963,16 @@
     </w:p>
     <w:p>
       <w:pPr>
+        <w:pStyle w:val="Compact"/>
         <w:numPr>
           <w:numId w:val="29"/>
           <w:ilvl w:val="1"/>
         </w:numPr>
       </w:pPr>
-      <w:hyperlink r:id="link78">
-        <w:r>
-          <w:rPr>
-            <w:rStyle w:val="Hyperlink"/>
+      <w:hyperlink r:id="rId152">
+        <w:r>
+          <w:rPr>
+            <w:rStyle w:val="Link"/>
           </w:rPr>
           <w:t xml:space="preserve">OpenCourseLibrary</w:t>
         </w:r>
@@ -5776,15 +5980,16 @@
     </w:p>
     <w:p>
       <w:pPr>
+        <w:pStyle w:val="Compact"/>
         <w:numPr>
           <w:numId w:val="29"/>
           <w:ilvl w:val="1"/>
         </w:numPr>
       </w:pPr>
-      <w:hyperlink r:id="link79">
-        <w:r>
-          <w:rPr>
-            <w:rStyle w:val="Hyperlink"/>
+      <w:hyperlink r:id="rId153">
+        <w:r>
+          <w:rPr>
+            <w:rStyle w:val="Link"/>
           </w:rPr>
           <w:t xml:space="preserve">OpenYale Courses</w:t>
         </w:r>
@@ -5792,15 +5997,16 @@
     </w:p>
     <w:p>
       <w:pPr>
+        <w:pStyle w:val="Compact"/>
         <w:numPr>
           <w:numId w:val="29"/>
           <w:ilvl w:val="1"/>
         </w:numPr>
       </w:pPr>
-      <w:hyperlink r:id="link80">
-        <w:r>
-          <w:rPr>
-            <w:rStyle w:val="Hyperlink"/>
+      <w:hyperlink r:id="rId154">
+        <w:r>
+          <w:rPr>
+            <w:rStyle w:val="Link"/>
           </w:rPr>
           <w:t xml:space="preserve">OpenBadges</w:t>
         </w:r>
@@ -5808,8 +6014,9 @@
     </w:p>
     <w:p>
       <w:pPr>
-        <w:numPr>
-          <w:numId w:val="29"/>
+        <w:pStyle w:val="Compact"/>
+        <w:numPr>
+          <w:numId w:val="28"/>
           <w:ilvl w:val="0"/>
         </w:numPr>
       </w:pPr>
@@ -5819,15 +6026,16 @@
     </w:p>
     <w:p>
       <w:pPr>
+        <w:pStyle w:val="Compact"/>
         <w:numPr>
           <w:numId w:val="30"/>
           <w:ilvl w:val="1"/>
         </w:numPr>
       </w:pPr>
-      <w:hyperlink r:id="link81">
-        <w:r>
-          <w:rPr>
-            <w:rStyle w:val="Hyperlink"/>
+      <w:hyperlink r:id="rId155">
+        <w:r>
+          <w:rPr>
+            <w:rStyle w:val="Link"/>
           </w:rPr>
           <w:t xml:space="preserve">Curriki</w:t>
         </w:r>
@@ -5835,15 +6043,16 @@
     </w:p>
     <w:p>
       <w:pPr>
+        <w:pStyle w:val="Compact"/>
         <w:numPr>
           <w:numId w:val="30"/>
           <w:ilvl w:val="1"/>
         </w:numPr>
       </w:pPr>
-      <w:hyperlink r:id="link82">
-        <w:r>
-          <w:rPr>
-            <w:rStyle w:val="Hyperlink"/>
+      <w:hyperlink r:id="rId156">
+        <w:r>
+          <w:rPr>
+            <w:rStyle w:val="Link"/>
           </w:rPr>
           <w:t xml:space="preserve">CK-12</w:t>
         </w:r>
@@ -5851,15 +6060,16 @@
     </w:p>
     <w:p>
       <w:pPr>
+        <w:pStyle w:val="Compact"/>
         <w:numPr>
           <w:numId w:val="30"/>
           <w:ilvl w:val="1"/>
         </w:numPr>
       </w:pPr>
-      <w:hyperlink r:id="link83">
-        <w:r>
-          <w:rPr>
-            <w:rStyle w:val="Hyperlink"/>
+      <w:hyperlink r:id="rId157">
+        <w:r>
+          <w:rPr>
+            <w:rStyle w:val="Link"/>
           </w:rPr>
           <w:t xml:space="preserve">OpenStax</w:t>
         </w:r>
@@ -5867,15 +6077,16 @@
     </w:p>
     <w:p>
       <w:pPr>
+        <w:pStyle w:val="Compact"/>
         <w:numPr>
           <w:numId w:val="30"/>
           <w:ilvl w:val="1"/>
         </w:numPr>
       </w:pPr>
-      <w:hyperlink r:id="link84">
-        <w:r>
-          <w:rPr>
-            <w:rStyle w:val="Hyperlink"/>
+      <w:hyperlink r:id="rId158">
+        <w:r>
+          <w:rPr>
+            <w:rStyle w:val="Link"/>
           </w:rPr>
           <w:t xml:space="preserve">Phet</w:t>
         </w:r>
@@ -5883,15 +6094,16 @@
     </w:p>
     <w:p>
       <w:pPr>
+        <w:pStyle w:val="Compact"/>
         <w:numPr>
           <w:numId w:val="30"/>
           <w:ilvl w:val="1"/>
         </w:numPr>
       </w:pPr>
-      <w:hyperlink r:id="link85">
-        <w:r>
-          <w:rPr>
-            <w:rStyle w:val="Hyperlink"/>
+      <w:hyperlink r:id="rId159">
+        <w:r>
+          <w:rPr>
+            <w:rStyle w:val="Link"/>
           </w:rPr>
           <w:t xml:space="preserve">Siyavula</w:t>
         </w:r>
@@ -5899,15 +6111,16 @@
     </w:p>
     <w:p>
       <w:pPr>
+        <w:pStyle w:val="Compact"/>
         <w:numPr>
           <w:numId w:val="30"/>
           <w:ilvl w:val="1"/>
         </w:numPr>
       </w:pPr>
-      <w:hyperlink r:id="link86">
-        <w:r>
-          <w:rPr>
-            <w:rStyle w:val="Hyperlink"/>
+      <w:hyperlink r:id="rId160">
+        <w:r>
+          <w:rPr>
+            <w:rStyle w:val="Link"/>
           </w:rPr>
           <w:t xml:space="preserve">Connexions</w:t>
         </w:r>
@@ -5915,15 +6128,16 @@
     </w:p>
     <w:p>
       <w:pPr>
+        <w:pStyle w:val="Compact"/>
         <w:numPr>
           <w:numId w:val="30"/>
           <w:ilvl w:val="1"/>
         </w:numPr>
       </w:pPr>
-      <w:hyperlink r:id="link87">
-        <w:r>
-          <w:rPr>
-            <w:rStyle w:val="Hyperlink"/>
+      <w:hyperlink r:id="rId161">
+        <w:r>
+          <w:rPr>
+            <w:rStyle w:val="Link"/>
           </w:rPr>
           <w:t xml:space="preserve">Claco</w:t>
         </w:r>
@@ -5931,15 +6145,16 @@
     </w:p>
     <w:p>
       <w:pPr>
+        <w:pStyle w:val="Compact"/>
         <w:numPr>
           <w:numId w:val="30"/>
           <w:ilvl w:val="1"/>
         </w:numPr>
       </w:pPr>
-      <w:hyperlink r:id="link88">
-        <w:r>
-          <w:rPr>
-            <w:rStyle w:val="Hyperlink"/>
+      <w:hyperlink r:id="rId162">
+        <w:r>
+          <w:rPr>
+            <w:rStyle w:val="Link"/>
           </w:rPr>
           <w:t xml:space="preserve">Lesson Cast</w:t>
         </w:r>
@@ -5947,15 +6162,16 @@
     </w:p>
     <w:p>
       <w:pPr>
+        <w:pStyle w:val="Compact"/>
         <w:numPr>
           <w:numId w:val="30"/>
           <w:ilvl w:val="1"/>
         </w:numPr>
       </w:pPr>
-      <w:hyperlink r:id="link89">
-        <w:r>
-          <w:rPr>
-            <w:rStyle w:val="Hyperlink"/>
+      <w:hyperlink r:id="rId163">
+        <w:r>
+          <w:rPr>
+            <w:rStyle w:val="Link"/>
           </w:rPr>
           <w:t xml:space="preserve">TeacherTube</w:t>
         </w:r>
@@ -5963,15 +6179,16 @@
     </w:p>
     <w:p>
       <w:pPr>
+        <w:pStyle w:val="Compact"/>
         <w:numPr>
           <w:numId w:val="30"/>
           <w:ilvl w:val="1"/>
         </w:numPr>
       </w:pPr>
-      <w:hyperlink r:id="link90">
-        <w:r>
-          <w:rPr>
-            <w:rStyle w:val="Hyperlink"/>
+      <w:hyperlink r:id="rId164">
+        <w:r>
+          <w:rPr>
+            <w:rStyle w:val="Link"/>
           </w:rPr>
           <w:t xml:space="preserve">OpenAssembly</w:t>
         </w:r>
@@ -5979,15 +6196,16 @@
     </w:p>
     <w:p>
       <w:pPr>
+        <w:pStyle w:val="Compact"/>
         <w:numPr>
           <w:numId w:val="30"/>
           <w:ilvl w:val="1"/>
         </w:numPr>
       </w:pPr>
-      <w:hyperlink r:id="link91">
-        <w:r>
-          <w:rPr>
-            <w:rStyle w:val="Hyperlink"/>
+      <w:hyperlink r:id="rId165">
+        <w:r>
+          <w:rPr>
+            <w:rStyle w:val="Link"/>
           </w:rPr>
           <w:t xml:space="preserve">Flat World Knowledge</w:t>
         </w:r>
@@ -5995,15 +6213,16 @@
     </w:p>
     <w:p>
       <w:pPr>
+        <w:pStyle w:val="Compact"/>
         <w:numPr>
           <w:numId w:val="30"/>
           <w:ilvl w:val="1"/>
         </w:numPr>
       </w:pPr>
-      <w:hyperlink r:id="link92">
-        <w:r>
-          <w:rPr>
-            <w:rStyle w:val="Hyperlink"/>
+      <w:hyperlink r:id="rId166">
+        <w:r>
+          <w:rPr>
+            <w:rStyle w:val="Link"/>
           </w:rPr>
           <w:t xml:space="preserve">OER Africa</w:t>
         </w:r>
@@ -6011,8 +6230,9 @@
     </w:p>
     <w:p>
       <w:pPr>
-        <w:numPr>
-          <w:numId w:val="30"/>
+        <w:pStyle w:val="Compact"/>
+        <w:numPr>
+          <w:numId w:val="28"/>
           <w:ilvl w:val="0"/>
         </w:numPr>
       </w:pPr>
@@ -6022,15 +6242,16 @@
     </w:p>
     <w:p>
       <w:pPr>
+        <w:pStyle w:val="Compact"/>
         <w:numPr>
           <w:numId w:val="31"/>
           <w:ilvl w:val="1"/>
         </w:numPr>
       </w:pPr>
-      <w:hyperlink r:id="link93">
-        <w:r>
-          <w:rPr>
-            <w:rStyle w:val="Hyperlink"/>
+      <w:hyperlink r:id="rId167">
+        <w:r>
+          <w:rPr>
+            <w:rStyle w:val="Link"/>
           </w:rPr>
           <w:t xml:space="preserve">Wikipedia</w:t>
         </w:r>
@@ -6038,10 +6259,10 @@
       <w:r>
         <w:t xml:space="preserve"> </w:t>
       </w:r>
-      <w:hyperlink r:id="link94">
-        <w:r>
-          <w:rPr>
-            <w:rStyle w:val="Hyperlink"/>
+      <w:hyperlink r:id="rId168">
+        <w:r>
+          <w:rPr>
+            <w:rStyle w:val="Link"/>
           </w:rPr>
           <w:t xml:space="preserve">Ed. Program</w:t>
         </w:r>
@@ -6049,15 +6270,16 @@
     </w:p>
     <w:p>
       <w:pPr>
+        <w:pStyle w:val="Compact"/>
         <w:numPr>
           <w:numId w:val="31"/>
           <w:ilvl w:val="1"/>
         </w:numPr>
       </w:pPr>
-      <w:hyperlink r:id="link95">
-        <w:r>
-          <w:rPr>
-            <w:rStyle w:val="Hyperlink"/>
+      <w:hyperlink r:id="rId169">
+        <w:r>
+          <w:rPr>
+            <w:rStyle w:val="Link"/>
           </w:rPr>
           <w:t xml:space="preserve">Flickr</w:t>
         </w:r>
@@ -6065,15 +6287,16 @@
     </w:p>
     <w:p>
       <w:pPr>
+        <w:pStyle w:val="Compact"/>
         <w:numPr>
           <w:numId w:val="31"/>
           <w:ilvl w:val="1"/>
         </w:numPr>
       </w:pPr>
-      <w:hyperlink r:id="link96">
-        <w:r>
-          <w:rPr>
-            <w:rStyle w:val="Hyperlink"/>
+      <w:hyperlink r:id="rId170">
+        <w:r>
+          <w:rPr>
+            <w:rStyle w:val="Link"/>
           </w:rPr>
           <w:t xml:space="preserve">OpenClipArt</w:t>
         </w:r>
@@ -6081,15 +6304,16 @@
     </w:p>
     <w:p>
       <w:pPr>
+        <w:pStyle w:val="Compact"/>
         <w:numPr>
           <w:numId w:val="31"/>
           <w:ilvl w:val="1"/>
         </w:numPr>
       </w:pPr>
-      <w:hyperlink r:id="link97">
-        <w:r>
-          <w:rPr>
-            <w:rStyle w:val="Hyperlink"/>
+      <w:hyperlink r:id="rId171">
+        <w:r>
+          <w:rPr>
+            <w:rStyle w:val="Link"/>
           </w:rPr>
           <w:t xml:space="preserve">MERLOT</w:t>
         </w:r>
@@ -6097,8 +6321,9 @@
     </w:p>
     <w:p>
       <w:pPr>
-        <w:numPr>
-          <w:numId w:val="31"/>
+        <w:pStyle w:val="Compact"/>
+        <w:numPr>
+          <w:numId w:val="28"/>
           <w:ilvl w:val="0"/>
         </w:numPr>
       </w:pPr>
@@ -6108,15 +6333,16 @@
     </w:p>
     <w:p>
       <w:pPr>
+        <w:pStyle w:val="Compact"/>
         <w:numPr>
           <w:numId w:val="32"/>
           <w:ilvl w:val="1"/>
         </w:numPr>
       </w:pPr>
-      <w:hyperlink r:id="link98">
-        <w:r>
-          <w:rPr>
-            <w:rStyle w:val="Hyperlink"/>
+      <w:hyperlink r:id="rId172">
+        <w:r>
+          <w:rPr>
+            <w:rStyle w:val="Link"/>
           </w:rPr>
           <w:t xml:space="preserve">Moodle</w:t>
         </w:r>
@@ -6124,15 +6350,16 @@
     </w:p>
     <w:p>
       <w:pPr>
+        <w:pStyle w:val="Compact"/>
         <w:numPr>
           <w:numId w:val="32"/>
           <w:ilvl w:val="1"/>
         </w:numPr>
       </w:pPr>
-      <w:hyperlink r:id="link99">
-        <w:r>
-          <w:rPr>
-            <w:rStyle w:val="Hyperlink"/>
+      <w:hyperlink r:id="rId173">
+        <w:r>
+          <w:rPr>
+            <w:rStyle w:val="Link"/>
           </w:rPr>
           <w:t xml:space="preserve">Canvas</w:t>
         </w:r>
@@ -6140,15 +6367,16 @@
     </w:p>
     <w:p>
       <w:pPr>
+        <w:pStyle w:val="Compact"/>
         <w:numPr>
           <w:numId w:val="32"/>
           <w:ilvl w:val="1"/>
         </w:numPr>
       </w:pPr>
-      <w:hyperlink r:id="link100">
-        <w:r>
-          <w:rPr>
-            <w:rStyle w:val="Hyperlink"/>
+      <w:hyperlink r:id="rId174">
+        <w:r>
+          <w:rPr>
+            <w:rStyle w:val="Link"/>
           </w:rPr>
           <w:t xml:space="preserve">Adapt Learning</w:t>
         </w:r>
@@ -6156,15 +6384,16 @@
     </w:p>
     <w:p>
       <w:pPr>
+        <w:pStyle w:val="Compact"/>
         <w:numPr>
           <w:numId w:val="32"/>
           <w:ilvl w:val="1"/>
         </w:numPr>
       </w:pPr>
-      <w:hyperlink r:id="link101">
-        <w:r>
-          <w:rPr>
-            <w:rStyle w:val="Hyperlink"/>
+      <w:hyperlink r:id="rId175">
+        <w:r>
+          <w:rPr>
+            <w:rStyle w:val="Link"/>
           </w:rPr>
           <w:t xml:space="preserve">Scratch</w:t>
         </w:r>
@@ -6172,15 +6401,16 @@
     </w:p>
     <w:p>
       <w:pPr>
+        <w:pStyle w:val="Compact"/>
         <w:numPr>
           <w:numId w:val="32"/>
           <w:ilvl w:val="1"/>
         </w:numPr>
       </w:pPr>
-      <w:hyperlink r:id="link102">
-        <w:r>
-          <w:rPr>
-            <w:rStyle w:val="Hyperlink"/>
+      <w:hyperlink r:id="rId176">
+        <w:r>
+          <w:rPr>
+            <w:rStyle w:val="Link"/>
           </w:rPr>
           <w:t xml:space="preserve">Snap</w:t>
         </w:r>
@@ -6188,10 +6418,10 @@
       <w:r>
         <w:t xml:space="preserve"> </w:t>
       </w:r>
-      <w:hyperlink r:id="link103">
-        <w:r>
-          <w:rPr>
-            <w:rStyle w:val="Hyperlink"/>
+      <w:hyperlink r:id="rId177">
+        <w:r>
+          <w:rPr>
+            <w:rStyle w:val="Link"/>
           </w:rPr>
           <w:t xml:space="preserve">Source Code</w:t>
         </w:r>
@@ -6199,15 +6429,16 @@
     </w:p>
     <w:p>
       <w:pPr>
+        <w:pStyle w:val="Compact"/>
         <w:numPr>
           <w:numId w:val="32"/>
           <w:ilvl w:val="1"/>
         </w:numPr>
       </w:pPr>
-      <w:hyperlink r:id="link104">
-        <w:r>
-          <w:rPr>
-            <w:rStyle w:val="Hyperlink"/>
+      <w:hyperlink r:id="rId178">
+        <w:r>
+          <w:rPr>
+            <w:rStyle w:val="Link"/>
           </w:rPr>
           <w:t xml:space="preserve">BuddyPress</w:t>
         </w:r>
@@ -6215,15 +6446,16 @@
     </w:p>
     <w:p>
       <w:pPr>
+        <w:pStyle w:val="Compact"/>
         <w:numPr>
           <w:numId w:val="32"/>
           <w:ilvl w:val="1"/>
         </w:numPr>
       </w:pPr>
-      <w:hyperlink r:id="link105">
-        <w:r>
-          <w:rPr>
-            <w:rStyle w:val="Hyperlink"/>
+      <w:hyperlink r:id="rId179">
+        <w:r>
+          <w:rPr>
+            <w:rStyle w:val="Link"/>
           </w:rPr>
           <w:t xml:space="preserve">EduBuntu</w:t>
         </w:r>
@@ -6231,15 +6463,16 @@
     </w:p>
     <w:p>
       <w:pPr>
+        <w:pStyle w:val="Compact"/>
         <w:numPr>
           <w:numId w:val="32"/>
           <w:ilvl w:val="1"/>
         </w:numPr>
       </w:pPr>
-      <w:hyperlink r:id="link106">
-        <w:r>
-          <w:rPr>
-            <w:rStyle w:val="Hyperlink"/>
+      <w:hyperlink r:id="rId180">
+        <w:r>
+          <w:rPr>
+            <w:rStyle w:val="Link"/>
           </w:rPr>
           <w:t xml:space="preserve">Mahara</w:t>
         </w:r>
@@ -6247,21 +6480,22 @@
     </w:p>
     <w:p>
       <w:pPr>
+        <w:pStyle w:val="Compact"/>
         <w:numPr>
           <w:numId w:val="32"/>
           <w:ilvl w:val="1"/>
         </w:numPr>
       </w:pPr>
-      <w:hyperlink r:id="link107">
-        <w:r>
-          <w:rPr>
-            <w:rStyle w:val="Hyperlink"/>
+      <w:hyperlink r:id="rId181">
+        <w:r>
+          <w:rPr>
+            <w:rStyle w:val="Link"/>
           </w:rPr>
           <w:t xml:space="preserve">Rasberry Pi (hardware)</w:t>
         </w:r>
       </w:hyperlink>
     </w:p>
-    <w:bookmarkStart w:id="other-related-links" w:name="other-related-links"/>
+    <w:bookmarkStart w:id="182" w:name="other-related-links"/>
     <w:p>
       <w:pPr>
         <w:pStyle w:val="Heading2"/>
@@ -6270,18 +6504,19 @@
         <w:t xml:space="preserve">Other related links</w:t>
       </w:r>
     </w:p>
-    <w:bookmarkEnd w:id="other-related-links"/>
-    <w:p>
-      <w:pPr>
+    <w:bookmarkEnd w:id="182"/>
+    <w:p>
+      <w:pPr>
+        <w:pStyle w:val="Compact"/>
         <w:numPr>
           <w:numId w:val="33"/>
           <w:ilvl w:val="0"/>
         </w:numPr>
       </w:pPr>
-      <w:hyperlink r:id="link108">
-        <w:r>
-          <w:rPr>
-            <w:rStyle w:val="Hyperlink"/>
+      <w:hyperlink r:id="rId183">
+        <w:r>
+          <w:rPr>
+            <w:rStyle w:val="Link"/>
           </w:rPr>
           <w:t xml:space="preserve">On the Commons</w:t>
         </w:r>
@@ -6289,15 +6524,16 @@
     </w:p>
     <w:p>
       <w:pPr>
+        <w:pStyle w:val="Compact"/>
         <w:numPr>
           <w:numId w:val="33"/>
           <w:ilvl w:val="0"/>
         </w:numPr>
       </w:pPr>
-      <w:hyperlink r:id="link109">
-        <w:r>
-          <w:rPr>
-            <w:rStyle w:val="Hyperlink"/>
+      <w:hyperlink r:id="rId184">
+        <w:r>
+          <w:rPr>
+            <w:rStyle w:val="Link"/>
           </w:rPr>
           <w:t xml:space="preserve">OER Commons</w:t>
         </w:r>
@@ -6305,15 +6541,16 @@
     </w:p>
     <w:p>
       <w:pPr>
+        <w:pStyle w:val="Compact"/>
         <w:numPr>
           <w:numId w:val="33"/>
           <w:ilvl w:val="0"/>
         </w:numPr>
       </w:pPr>
-      <w:hyperlink r:id="link110">
-        <w:r>
-          <w:rPr>
-            <w:rStyle w:val="Hyperlink"/>
+      <w:hyperlink r:id="rId185">
+        <w:r>
+          <w:rPr>
+            <w:rStyle w:val="Link"/>
           </w:rPr>
           <w:t xml:space="preserve">Open Courseware Consortium</w:t>
         </w:r>
@@ -6321,15 +6558,16 @@
     </w:p>
     <w:p>
       <w:pPr>
+        <w:pStyle w:val="Compact"/>
         <w:numPr>
           <w:numId w:val="33"/>
           <w:ilvl w:val="0"/>
         </w:numPr>
       </w:pPr>
-      <w:hyperlink r:id="link111">
-        <w:r>
-          <w:rPr>
-            <w:rStyle w:val="Hyperlink"/>
+      <w:hyperlink r:id="rId186">
+        <w:r>
+          <w:rPr>
+            <w:rStyle w:val="Link"/>
           </w:rPr>
           <w:t xml:space="preserve">OER Consortium</w:t>
         </w:r>
@@ -6337,15 +6575,16 @@
     </w:p>
     <w:p>
       <w:pPr>
+        <w:pStyle w:val="Compact"/>
         <w:numPr>
           <w:numId w:val="33"/>
           <w:ilvl w:val="0"/>
         </w:numPr>
       </w:pPr>
-      <w:hyperlink r:id="link112">
-        <w:r>
-          <w:rPr>
-            <w:rStyle w:val="Hyperlink"/>
+      <w:hyperlink r:id="rId187">
+        <w:r>
+          <w:rPr>
+            <w:rStyle w:val="Link"/>
           </w:rPr>
           <w:t xml:space="preserve">Creative Commons Education</w:t>
         </w:r>
@@ -6353,15 +6592,16 @@
     </w:p>
     <w:p>
       <w:pPr>
+        <w:pStyle w:val="Compact"/>
         <w:numPr>
           <w:numId w:val="33"/>
           <w:ilvl w:val="0"/>
         </w:numPr>
       </w:pPr>
-      <w:hyperlink r:id="link113">
-        <w:r>
-          <w:rPr>
-            <w:rStyle w:val="Hyperlink"/>
+      <w:hyperlink r:id="rId188">
+        <w:r>
+          <w:rPr>
+            <w:rStyle w:val="Link"/>
           </w:rPr>
           <w:t xml:space="preserve">FOSsil Bank</w:t>
         </w:r>
@@ -6369,15 +6609,16 @@
     </w:p>
     <w:p>
       <w:pPr>
+        <w:pStyle w:val="Compact"/>
         <w:numPr>
           <w:numId w:val="33"/>
           <w:ilvl w:val="0"/>
         </w:numPr>
       </w:pPr>
-      <w:hyperlink r:id="link114">
-        <w:r>
-          <w:rPr>
-            <w:rStyle w:val="Hyperlink"/>
+      <w:hyperlink r:id="rId189">
+        <w:r>
+          <w:rPr>
+            <w:rStyle w:val="Link"/>
           </w:rPr>
           <w:t xml:space="preserve">P2P Foundation</w:t>
         </w:r>
@@ -6385,11 +6626,16 @@
     </w:p>
   </w:body>
 </w:document>
+</file>
+
+<file path=word/footnotes.xml><?xml version="1.0" encoding="utf-8"?>
+<w:footnotes xmlns:w="http://schemas.openxmlformats.org/wordprocessingml/2006/main" xmlns:m="http://schemas.openxmlformats.org/officeDocument/2006/math" xmlns:r="http://schemas.openxmlformats.org/officeDocument/2006/relationships" xmlns:o="urn:schemas-microsoft-com:office:office" xmlns:v="urn:schemas-microsoft-com:vml" xmlns:w10="urn:schemas-microsoft-com:office:word" xmlns:a="http://schemas.openxmlformats.org/drawingml/2006/main" xmlns:pic="http://schemas.openxmlformats.org/drawingml/2006/picture" xmlns:wp="http://schemas.openxmlformats.org/drawingml/2006/wordprocessingDrawing"/>
 </file>
 
 <file path=word/numbering.xml><?xml version="1.0" encoding="utf-8"?>
 <w:numbering xmlns:w="http://schemas.openxmlformats.org/wordprocessingml/2006/main">
   <w:abstractNum w:abstractNumId="0">
+    <w:nsid w:val="b4dcd1cc"/>
     <w:multiLevelType w:val="multilevel"/>
     <w:lvl w:ilvl="0">
       <w:numFmt w:val="bullet"/>
@@ -6470,6 +6716,7 @@
     </w:lvl>
   </w:abstractNum>
   <w:abstractNum w:abstractNumId="2">
+    <w:nsid w:val="5bd5c7da"/>
     <w:multiLevelType w:val="multilevel"/>
     <w:lvl w:ilvl="0">
       <w:numFmt w:val="bullet"/>
@@ -6550,6 +6797,7 @@
     </w:lvl>
   </w:abstractNum>
   <w:abstractNum w:abstractNumId="3">
+    <w:nsid w:val="cf52965f"/>
     <w:multiLevelType w:val="multilevel"/>
     <w:lvl w:ilvl="0">
       <w:start w:val="1"/>
@@ -6637,6 +6885,7 @@
     </w:lvl>
   </w:abstractNum>
   <w:abstractNum w:abstractNumId="5">
+    <w:nsid w:val="eb17d233"/>
     <w:multiLevelType w:val="multilevel"/>
     <w:lvl w:ilvl="0">
       <w:start w:val="2007"/>
@@ -6724,6 +6973,7 @@
     </w:lvl>
   </w:abstractNum>
   <w:abstractNum w:abstractNumId="4">
+    <w:nsid w:val="1876bcda"/>
     <w:multiLevelType w:val="multilevel"/>
     <w:lvl w:ilvl="0">
       <w:start w:val="1"/>
@@ -7059,6 +7309,17 @@
   <w:style w:type="paragraph" w:default="1" w:styleId="Normal">
     <w:name w:val="Normal"/>
     <w:qFormat/>
+    <w:pPr>
+      <w:spacing w:before="180" w:after="180"/>
+    </w:pPr>
+  </w:style>
+  <w:style w:type="paragraph" w:styleId="Compact">
+    <w:name w:val="Compact"/>
+    <w:basedOn w:val="Normal"/>
+    <w:qFormat/>
+    <w:pPr>
+      <w:spacing w:before="36" w:after="36"/>
+    </w:pPr>
   </w:style>
   <w:style w:type="paragraph" w:styleId="Title">
     <w:name w:val="Title"/>
@@ -7226,6 +7487,14 @@
       <w:szCs w:val="20"/>
     </w:rPr>
   </w:style>
+  <w:style w:type="paragraph" w:styleId="FootnoteText">
+    <w:name w:val="Footnote Text"/>
+    <w:basedOn w:val="Normal"/>
+    <w:next w:val="FootnoteText"/>
+    <w:uiPriority w:val="9"/>
+    <w:unhideWhenUsed/>
+    <w:qFormat/>
+  </w:style>
   <w:style w:type="character" w:default="1" w:styleId="DefaultParagraphFont">
     <w:name w:val="Default Paragraph Font"/>
     <w:semiHidden/>
@@ -7282,8 +7551,8 @@
       <w:i/>
     </w:rPr>
   </w:style>
-  <w:style w:type="paragraph" w:styleId="PictureCaption">
-    <w:name w:val="Picture Caption"/>
+  <w:style w:type="paragraph" w:styleId="ImageCaption">
+    <w:name w:val="Image Caption"/>
     <w:basedOn w:val="Normal"/>
     <w:link w:val="BodyTextChar"/>
     <w:pPr>
@@ -7306,15 +7575,15 @@
       <w:sz w:val="22"/>
     </w:rPr>
   </w:style>
-  <w:style w:type="character" w:customStyle="1" w:styleId="FootnoteReference">
-    <w:name w:val="Footnote Reference"/>
+  <w:style w:type="character" w:customStyle="1" w:styleId="FootnoteRef">
+    <w:name w:val="Footnote Ref"/>
     <w:basedOn w:val="BodyTextChar"/>
     <w:rPr>
       <w:vertAlign w:val="superscript"/>
     </w:rPr>
   </w:style>
-  <w:style w:type="character" w:customStyle="1" w:styleId="Hyperlink">
-    <w:name w:val="Hyperlink"/>
+  <w:style w:type="character" w:customStyle="1" w:styleId="Link">
+    <w:name w:val="Link"/>
     <w:basedOn w:val="BodyTextChar"/>
     <w:rPr>
       <w:color w:val="4F81BD" w:themeColor="accent1"/>

</xml_diff>